<commit_message>
Completed entire implementation with plots
</commit_message>
<xml_diff>
--- a/sample.docx
+++ b/sample.docx
@@ -347,6 +347,1616 @@
         <w:t>))</w:t>
       </w:r>
     </w:p>
+    <w:p>
+      <w:pPr>
+        <w:pStyle w:val="ListParagraph"/>
+        <w:ind w:firstLine="0"/>
+        <w:rPr>
+          <w:lang w:val="en-US"/>
+        </w:rPr>
+      </w:pPr>
+    </w:p>
+    <w:p>
+      <w:pPr>
+        <w:rPr>
+          <w:b/>
+          <w:bCs/>
+        </w:rPr>
+      </w:pPr>
+      <w:r>
+        <w:rPr>
+          <w:b/>
+          <w:bCs/>
+        </w:rPr>
+        <w:t>End-to-End Cryptocurrency Price Forecasting Using Classical ML, LSTM, and Transformer Models</w:t>
+      </w:r>
+    </w:p>
+    <w:p>
+      <w:r>
+        <w:rPr>
+          <w:b/>
+          <w:bCs/>
+        </w:rPr>
+        <w:t>Author:</w:t>
+      </w:r>
+      <w:r>
+        <w:t xml:space="preserve"> </w:t>
+      </w:r>
+      <w:r>
+        <w:t>Naresh Kumar Tatanaboina</w:t>
+      </w:r>
+    </w:p>
+    <w:p>
+      <w:r>
+        <w:rPr>
+          <w:b/>
+          <w:bCs/>
+        </w:rPr>
+        <w:t>Role:</w:t>
+      </w:r>
+      <w:r>
+        <w:t xml:space="preserve"> Data Scientist</w:t>
+      </w:r>
+    </w:p>
+    <w:p>
+      <w:r>
+        <w:rPr>
+          <w:b/>
+          <w:bCs/>
+        </w:rPr>
+        <w:t>Date:</w:t>
+      </w:r>
+      <w:r>
+        <w:t xml:space="preserve"> ___</w:t>
+      </w:r>
+    </w:p>
+    <w:p/>
+    <w:p>
+      <w:pPr>
+        <w:rPr>
+          <w:b/>
+          <w:bCs/>
+        </w:rPr>
+      </w:pPr>
+      <w:r>
+        <w:rPr>
+          <w:b/>
+          <w:bCs/>
+        </w:rPr>
+        <w:t>1. Introduction</w:t>
+      </w:r>
+    </w:p>
+    <w:p>
+      <w:pPr>
+        <w:ind w:left="0" w:firstLine="0"/>
+        <w:rPr>
+          <w:b/>
+          <w:bCs/>
+        </w:rPr>
+      </w:pPr>
+      <w:r>
+        <w:t xml:space="preserve">Cryptocurrency markets are highly volatile and non-stationary. This project develops a </w:t>
+      </w:r>
+      <w:r>
+        <w:rPr>
+          <w:b/>
+          <w:bCs/>
+        </w:rPr>
+        <w:t>robust time</w:t>
+      </w:r>
+      <w:r>
+        <w:rPr>
+          <w:b/>
+          <w:bCs/>
+        </w:rPr>
+        <w:t xml:space="preserve"> </w:t>
+      </w:r>
+      <w:r>
+        <w:rPr>
+          <w:b/>
+          <w:bCs/>
+        </w:rPr>
+        <w:t>series forecasting pipeline</w:t>
+      </w:r>
+      <w:r>
+        <w:t xml:space="preserve"> to predict Bitcoin prices over 7, 15, and 30-day horizons using statistical, machine learning, and deep learning models.</w:t>
+      </w:r>
+    </w:p>
+    <w:p>
+      <w:pPr>
+        <w:rPr>
+          <w:b/>
+          <w:bCs/>
+        </w:rPr>
+      </w:pPr>
+      <w:r>
+        <w:rPr>
+          <w:b/>
+          <w:bCs/>
+        </w:rPr>
+        <w:t>2. Dataset Description</w:t>
+      </w:r>
+    </w:p>
+    <w:p>
+      <w:pPr>
+        <w:numPr>
+          <w:ilvl w:val="0"/>
+          <w:numId w:val="2"/>
+        </w:numPr>
+      </w:pPr>
+      <w:r>
+        <w:t>Source: Kaggle – Cryptocurrency Price History</w:t>
+      </w:r>
+    </w:p>
+    <w:p>
+      <w:pPr>
+        <w:numPr>
+          <w:ilvl w:val="0"/>
+          <w:numId w:val="2"/>
+        </w:numPr>
+      </w:pPr>
+      <w:r>
+        <w:t>Asset: Bitcoin (BTC)</w:t>
+      </w:r>
+    </w:p>
+    <w:p>
+      <w:pPr>
+        <w:numPr>
+          <w:ilvl w:val="0"/>
+          <w:numId w:val="2"/>
+        </w:numPr>
+      </w:pPr>
+      <w:r>
+        <w:t>Frequency: Daily</w:t>
+      </w:r>
+    </w:p>
+    <w:p>
+      <w:pPr>
+        <w:numPr>
+          <w:ilvl w:val="0"/>
+          <w:numId w:val="2"/>
+        </w:numPr>
+      </w:pPr>
+      <w:r>
+        <w:t>Timeframe: YYYY–YYYY</w:t>
+      </w:r>
+    </w:p>
+    <w:p>
+      <w:pPr>
+        <w:numPr>
+          <w:ilvl w:val="0"/>
+          <w:numId w:val="2"/>
+        </w:numPr>
+      </w:pPr>
+      <w:r>
+        <w:t>Features: Open, High, Low, Close, Volume</w:t>
+      </w:r>
+    </w:p>
+    <w:p>
+      <w:pPr>
+        <w:rPr>
+          <w:b/>
+          <w:bCs/>
+        </w:rPr>
+      </w:pPr>
+      <w:r>
+        <w:rPr>
+          <w:b/>
+          <w:bCs/>
+        </w:rPr>
+        <w:t>3. Exploratory Data Analysis</w:t>
+      </w:r>
+    </w:p>
+    <w:p>
+      <w:pPr>
+        <w:numPr>
+          <w:ilvl w:val="0"/>
+          <w:numId w:val="3"/>
+        </w:numPr>
+      </w:pPr>
+      <w:r>
+        <w:t>Strong upward trend with regime shifts</w:t>
+      </w:r>
+    </w:p>
+    <w:p>
+      <w:pPr>
+        <w:numPr>
+          <w:ilvl w:val="0"/>
+          <w:numId w:val="3"/>
+        </w:numPr>
+      </w:pPr>
+      <w:r>
+        <w:t>High volatility and volatility clustering</w:t>
+      </w:r>
+    </w:p>
+    <w:p>
+      <w:pPr>
+        <w:numPr>
+          <w:ilvl w:val="0"/>
+          <w:numId w:val="3"/>
+        </w:numPr>
+      </w:pPr>
+      <w:r>
+        <w:t>ADF test confirms non-stationarity</w:t>
+      </w:r>
+    </w:p>
+    <w:p>
+      <w:pPr>
+        <w:numPr>
+          <w:ilvl w:val="0"/>
+          <w:numId w:val="3"/>
+        </w:numPr>
+      </w:pPr>
+      <w:r>
+        <w:t>ACF/PACF show short-term autocorrelation</w:t>
+      </w:r>
+    </w:p>
+    <w:p>
+      <w:pPr>
+        <w:rPr>
+          <w:b/>
+          <w:bCs/>
+        </w:rPr>
+      </w:pPr>
+      <w:r>
+        <w:rPr>
+          <w:b/>
+          <w:bCs/>
+        </w:rPr>
+        <w:t>4. Feature Engineering</w:t>
+      </w:r>
+    </w:p>
+    <w:p>
+      <w:pPr>
+        <w:numPr>
+          <w:ilvl w:val="0"/>
+          <w:numId w:val="4"/>
+        </w:numPr>
+      </w:pPr>
+      <w:r>
+        <w:t>Lag features (t-1 to t-30)</w:t>
+      </w:r>
+    </w:p>
+    <w:p>
+      <w:pPr>
+        <w:numPr>
+          <w:ilvl w:val="0"/>
+          <w:numId w:val="4"/>
+        </w:numPr>
+      </w:pPr>
+      <w:r>
+        <w:lastRenderedPageBreak/>
+        <w:t>Rolling means (7, 14, 30 days)</w:t>
+      </w:r>
+    </w:p>
+    <w:p>
+      <w:pPr>
+        <w:numPr>
+          <w:ilvl w:val="0"/>
+          <w:numId w:val="4"/>
+        </w:numPr>
+      </w:pPr>
+      <w:r>
+        <w:t>Rolling volatility</w:t>
+      </w:r>
+    </w:p>
+    <w:p>
+      <w:pPr>
+        <w:numPr>
+          <w:ilvl w:val="0"/>
+          <w:numId w:val="4"/>
+        </w:numPr>
+      </w:pPr>
+      <w:r>
+        <w:t>Chronological split (70/15/15)</w:t>
+      </w:r>
+    </w:p>
+    <w:p>
+      <w:pPr>
+        <w:numPr>
+          <w:ilvl w:val="0"/>
+          <w:numId w:val="4"/>
+        </w:numPr>
+      </w:pPr>
+      <w:proofErr w:type="spellStart"/>
+      <w:r>
+        <w:t>MinMax</w:t>
+      </w:r>
+      <w:proofErr w:type="spellEnd"/>
+      <w:r>
+        <w:t xml:space="preserve"> scaling without leakage</w:t>
+      </w:r>
+    </w:p>
+    <w:p>
+      <w:pPr>
+        <w:rPr>
+          <w:b/>
+          <w:bCs/>
+        </w:rPr>
+      </w:pPr>
+      <w:r>
+        <w:rPr>
+          <w:b/>
+          <w:bCs/>
+        </w:rPr>
+        <w:t xml:space="preserve">5. </w:t>
+      </w:r>
+      <w:proofErr w:type="spellStart"/>
+      <w:r>
+        <w:rPr>
+          <w:b/>
+          <w:bCs/>
+        </w:rPr>
+        <w:t>Modeling</w:t>
+      </w:r>
+      <w:proofErr w:type="spellEnd"/>
+      <w:r>
+        <w:rPr>
+          <w:b/>
+          <w:bCs/>
+        </w:rPr>
+        <w:t xml:space="preserve"> Approach</w:t>
+      </w:r>
+    </w:p>
+    <w:p>
+      <w:r>
+        <w:rPr>
+          <w:b/>
+          <w:bCs/>
+        </w:rPr>
+        <w:t>Baseline Models</w:t>
+      </w:r>
+    </w:p>
+    <w:p>
+      <w:pPr>
+        <w:numPr>
+          <w:ilvl w:val="0"/>
+          <w:numId w:val="5"/>
+        </w:numPr>
+      </w:pPr>
+      <w:r>
+        <w:t>ARIMA</w:t>
+      </w:r>
+    </w:p>
+    <w:p>
+      <w:pPr>
+        <w:numPr>
+          <w:ilvl w:val="0"/>
+          <w:numId w:val="5"/>
+        </w:numPr>
+      </w:pPr>
+      <w:r>
+        <w:t>Linear Regression with lags</w:t>
+      </w:r>
+    </w:p>
+    <w:p>
+      <w:pPr>
+        <w:numPr>
+          <w:ilvl w:val="0"/>
+          <w:numId w:val="5"/>
+        </w:numPr>
+      </w:pPr>
+      <w:r>
+        <w:t>Random Forest</w:t>
+      </w:r>
+    </w:p>
+    <w:p>
+      <w:r>
+        <w:rPr>
+          <w:b/>
+          <w:bCs/>
+        </w:rPr>
+        <w:t>Deep Learning Models</w:t>
+      </w:r>
+    </w:p>
+    <w:p>
+      <w:pPr>
+        <w:numPr>
+          <w:ilvl w:val="0"/>
+          <w:numId w:val="6"/>
+        </w:numPr>
+      </w:pPr>
+      <w:r>
+        <w:t>LSTM (sequence learning)</w:t>
+      </w:r>
+    </w:p>
+    <w:p>
+      <w:pPr>
+        <w:numPr>
+          <w:ilvl w:val="0"/>
+          <w:numId w:val="6"/>
+        </w:numPr>
+      </w:pPr>
+      <w:r>
+        <w:t>Informer (long-range attention)</w:t>
+      </w:r>
+    </w:p>
+    <w:p>
+      <w:pPr>
+        <w:numPr>
+          <w:ilvl w:val="0"/>
+          <w:numId w:val="6"/>
+        </w:numPr>
+      </w:pPr>
+      <w:r>
+        <w:t>Temporal Fusion Transformer (hybrid)</w:t>
+      </w:r>
+    </w:p>
+    <w:p>
+      <w:pPr>
+        <w:rPr>
+          <w:b/>
+          <w:bCs/>
+        </w:rPr>
+      </w:pPr>
+      <w:r>
+        <w:rPr>
+          <w:b/>
+          <w:bCs/>
+        </w:rPr>
+        <w:t>6. Model Architecture</w:t>
+      </w:r>
+    </w:p>
+    <w:p>
+      <w:pPr>
+        <w:numPr>
+          <w:ilvl w:val="0"/>
+          <w:numId w:val="7"/>
+        </w:numPr>
+      </w:pPr>
+      <w:r>
+        <w:rPr>
+          <w:b/>
+          <w:bCs/>
+        </w:rPr>
+        <w:t>LSTM:</w:t>
+      </w:r>
+      <w:r>
+        <w:t xml:space="preserve"> stacked layers with dropout</w:t>
+      </w:r>
+    </w:p>
+    <w:p>
+      <w:pPr>
+        <w:numPr>
+          <w:ilvl w:val="0"/>
+          <w:numId w:val="7"/>
+        </w:numPr>
+      </w:pPr>
+      <w:r>
+        <w:rPr>
+          <w:b/>
+          <w:bCs/>
+        </w:rPr>
+        <w:t>Informer:</w:t>
+      </w:r>
+      <w:r>
+        <w:t xml:space="preserve"> positional encoding + self-attention</w:t>
+      </w:r>
+    </w:p>
+    <w:p>
+      <w:pPr>
+        <w:numPr>
+          <w:ilvl w:val="0"/>
+          <w:numId w:val="7"/>
+        </w:numPr>
+      </w:pPr>
+      <w:r>
+        <w:rPr>
+          <w:b/>
+          <w:bCs/>
+        </w:rPr>
+        <w:t>TFT:</w:t>
+      </w:r>
+      <w:r>
+        <w:t xml:space="preserve"> LSTM encoder + attention</w:t>
+      </w:r>
+    </w:p>
+    <w:p>
+      <w:r>
+        <w:rPr>
+          <w:i/>
+          <w:iCs/>
+        </w:rPr>
+        <w:t>(Architecture diagrams included)</w:t>
+      </w:r>
+    </w:p>
+    <w:p>
+      <w:pPr>
+        <w:rPr>
+          <w:b/>
+          <w:bCs/>
+        </w:rPr>
+      </w:pPr>
+      <w:r>
+        <w:rPr>
+          <w:b/>
+          <w:bCs/>
+        </w:rPr>
+        <w:t>7. Evaluation Metrics</w:t>
+      </w:r>
+    </w:p>
+    <w:p>
+      <w:pPr>
+        <w:numPr>
+          <w:ilvl w:val="0"/>
+          <w:numId w:val="8"/>
+        </w:numPr>
+      </w:pPr>
+      <w:r>
+        <w:t>RMSE</w:t>
+      </w:r>
+    </w:p>
+    <w:p>
+      <w:pPr>
+        <w:numPr>
+          <w:ilvl w:val="0"/>
+          <w:numId w:val="8"/>
+        </w:numPr>
+      </w:pPr>
+      <w:r>
+        <w:t>MAE</w:t>
+      </w:r>
+    </w:p>
+    <w:p>
+      <w:pPr>
+        <w:numPr>
+          <w:ilvl w:val="0"/>
+          <w:numId w:val="8"/>
+        </w:numPr>
+      </w:pPr>
+      <w:r>
+        <w:t>MAPE</w:t>
+      </w:r>
+    </w:p>
+    <w:p>
+      <w:pPr>
+        <w:numPr>
+          <w:ilvl w:val="0"/>
+          <w:numId w:val="8"/>
+        </w:numPr>
+      </w:pPr>
+      <w:r>
+        <w:t>Directional Accuracy</w:t>
+      </w:r>
+    </w:p>
+    <w:p>
+      <w:pPr>
+        <w:numPr>
+          <w:ilvl w:val="0"/>
+          <w:numId w:val="8"/>
+        </w:numPr>
+      </w:pPr>
+      <w:r>
+        <w:t>Walk-forward validation</w:t>
+      </w:r>
+    </w:p>
+    <w:p>
+      <w:pPr>
+        <w:widowControl/>
+        <w:autoSpaceDE/>
+        <w:autoSpaceDN/>
+        <w:spacing w:before="100" w:beforeAutospacing="1" w:after="100" w:afterAutospacing="1"/>
+        <w:jc w:val="left"/>
+        <w:outlineLvl w:val="2"/>
+        <w:rPr>
+          <w:rFonts w:ascii="Times New Roman" w:eastAsia="Times New Roman" w:hAnsi="Times New Roman" w:cs="Times New Roman"/>
+          <w:b/>
+          <w:bCs/>
+          <w:kern w:val="0"/>
+          <w:sz w:val="27"/>
+          <w:szCs w:val="27"/>
+          <w:lang w:eastAsia="en-IN"/>
+          <w14:ligatures w14:val="none"/>
+        </w:rPr>
+      </w:pPr>
+      <w:r>
+        <w:rPr>
+          <w:rFonts w:ascii="Times New Roman" w:eastAsia="Times New Roman" w:hAnsi="Times New Roman" w:cs="Times New Roman"/>
+          <w:b/>
+          <w:bCs/>
+          <w:kern w:val="0"/>
+          <w:sz w:val="27"/>
+          <w:szCs w:val="27"/>
+          <w:lang w:eastAsia="en-IN"/>
+          <w14:ligatures w14:val="none"/>
+        </w:rPr>
+        <w:t>8. Results</w:t>
+      </w:r>
+    </w:p>
+    <w:tbl>
+      <w:tblPr>
+        <w:tblW w:w="9263" w:type="dxa"/>
+        <w:tblCellSpacing w:w="15" w:type="dxa"/>
+        <w:tblCellMar>
+          <w:top w:w="15" w:type="dxa"/>
+          <w:left w:w="15" w:type="dxa"/>
+          <w:bottom w:w="15" w:type="dxa"/>
+          <w:right w:w="15" w:type="dxa"/>
+        </w:tblCellMar>
+        <w:tblLook w:val="04A0" w:firstRow="1" w:lastRow="0" w:firstColumn="1" w:lastColumn="0" w:noHBand="0" w:noVBand="1"/>
+      </w:tblPr>
+      <w:tblGrid>
+        <w:gridCol w:w="2810"/>
+        <w:gridCol w:w="1153"/>
+        <w:gridCol w:w="945"/>
+        <w:gridCol w:w="1173"/>
+        <w:gridCol w:w="3182"/>
+      </w:tblGrid>
+      <w:tr>
+        <w:trPr>
+          <w:trHeight w:val="307"/>
+          <w:tblHeader/>
+          <w:tblCellSpacing w:w="15" w:type="dxa"/>
+        </w:trPr>
+        <w:tc>
+          <w:tcPr>
+            <w:tcW w:w="0" w:type="auto"/>
+            <w:vAlign w:val="center"/>
+            <w:hideMark/>
+          </w:tcPr>
+          <w:p>
+            <w:pPr>
+              <w:widowControl/>
+              <w:autoSpaceDE/>
+              <w:autoSpaceDN/>
+              <w:spacing w:before="0"/>
+              <w:ind w:left="0" w:firstLine="0"/>
+              <w:jc w:val="center"/>
+              <w:rPr>
+                <w:rFonts w:ascii="Times New Roman" w:eastAsia="Times New Roman" w:hAnsi="Times New Roman" w:cs="Times New Roman"/>
+                <w:b/>
+                <w:bCs/>
+                <w:kern w:val="0"/>
+                <w:sz w:val="24"/>
+                <w:szCs w:val="24"/>
+                <w:lang w:eastAsia="en-IN"/>
+                <w14:ligatures w14:val="none"/>
+              </w:rPr>
+            </w:pPr>
+            <w:r>
+              <w:rPr>
+                <w:rFonts w:ascii="Times New Roman" w:eastAsia="Times New Roman" w:hAnsi="Times New Roman" w:cs="Times New Roman"/>
+                <w:b/>
+                <w:bCs/>
+                <w:kern w:val="0"/>
+                <w:sz w:val="24"/>
+                <w:szCs w:val="24"/>
+                <w:lang w:eastAsia="en-IN"/>
+                <w14:ligatures w14:val="none"/>
+              </w:rPr>
+              <w:t>Model</w:t>
+            </w:r>
+          </w:p>
+        </w:tc>
+        <w:tc>
+          <w:tcPr>
+            <w:tcW w:w="0" w:type="auto"/>
+            <w:vAlign w:val="center"/>
+            <w:hideMark/>
+          </w:tcPr>
+          <w:p>
+            <w:pPr>
+              <w:widowControl/>
+              <w:autoSpaceDE/>
+              <w:autoSpaceDN/>
+              <w:spacing w:before="0"/>
+              <w:ind w:left="0" w:firstLine="0"/>
+              <w:jc w:val="center"/>
+              <w:rPr>
+                <w:rFonts w:ascii="Times New Roman" w:eastAsia="Times New Roman" w:hAnsi="Times New Roman" w:cs="Times New Roman"/>
+                <w:b/>
+                <w:bCs/>
+                <w:kern w:val="0"/>
+                <w:sz w:val="24"/>
+                <w:szCs w:val="24"/>
+                <w:lang w:eastAsia="en-IN"/>
+                <w14:ligatures w14:val="none"/>
+              </w:rPr>
+            </w:pPr>
+            <w:r>
+              <w:rPr>
+                <w:rFonts w:ascii="Times New Roman" w:eastAsia="Times New Roman" w:hAnsi="Times New Roman" w:cs="Times New Roman"/>
+                <w:b/>
+                <w:bCs/>
+                <w:kern w:val="0"/>
+                <w:sz w:val="24"/>
+                <w:szCs w:val="24"/>
+                <w:lang w:eastAsia="en-IN"/>
+                <w14:ligatures w14:val="none"/>
+              </w:rPr>
+              <w:t>RMSE</w:t>
+            </w:r>
+          </w:p>
+        </w:tc>
+        <w:tc>
+          <w:tcPr>
+            <w:tcW w:w="0" w:type="auto"/>
+            <w:vAlign w:val="center"/>
+            <w:hideMark/>
+          </w:tcPr>
+          <w:p>
+            <w:pPr>
+              <w:widowControl/>
+              <w:autoSpaceDE/>
+              <w:autoSpaceDN/>
+              <w:spacing w:before="0"/>
+              <w:ind w:left="0" w:firstLine="0"/>
+              <w:jc w:val="center"/>
+              <w:rPr>
+                <w:rFonts w:ascii="Times New Roman" w:eastAsia="Times New Roman" w:hAnsi="Times New Roman" w:cs="Times New Roman"/>
+                <w:b/>
+                <w:bCs/>
+                <w:kern w:val="0"/>
+                <w:sz w:val="24"/>
+                <w:szCs w:val="24"/>
+                <w:lang w:eastAsia="en-IN"/>
+                <w14:ligatures w14:val="none"/>
+              </w:rPr>
+            </w:pPr>
+            <w:r>
+              <w:rPr>
+                <w:rFonts w:ascii="Times New Roman" w:eastAsia="Times New Roman" w:hAnsi="Times New Roman" w:cs="Times New Roman"/>
+                <w:b/>
+                <w:bCs/>
+                <w:kern w:val="0"/>
+                <w:sz w:val="24"/>
+                <w:szCs w:val="24"/>
+                <w:lang w:eastAsia="en-IN"/>
+                <w14:ligatures w14:val="none"/>
+              </w:rPr>
+              <w:t>MAE</w:t>
+            </w:r>
+          </w:p>
+        </w:tc>
+        <w:tc>
+          <w:tcPr>
+            <w:tcW w:w="0" w:type="auto"/>
+            <w:vAlign w:val="center"/>
+            <w:hideMark/>
+          </w:tcPr>
+          <w:p>
+            <w:pPr>
+              <w:widowControl/>
+              <w:autoSpaceDE/>
+              <w:autoSpaceDN/>
+              <w:spacing w:before="0"/>
+              <w:ind w:left="0" w:firstLine="0"/>
+              <w:jc w:val="center"/>
+              <w:rPr>
+                <w:rFonts w:ascii="Times New Roman" w:eastAsia="Times New Roman" w:hAnsi="Times New Roman" w:cs="Times New Roman"/>
+                <w:b/>
+                <w:bCs/>
+                <w:kern w:val="0"/>
+                <w:sz w:val="24"/>
+                <w:szCs w:val="24"/>
+                <w:lang w:eastAsia="en-IN"/>
+                <w14:ligatures w14:val="none"/>
+              </w:rPr>
+            </w:pPr>
+            <w:r>
+              <w:rPr>
+                <w:rFonts w:ascii="Times New Roman" w:eastAsia="Times New Roman" w:hAnsi="Times New Roman" w:cs="Times New Roman"/>
+                <w:b/>
+                <w:bCs/>
+                <w:kern w:val="0"/>
+                <w:sz w:val="24"/>
+                <w:szCs w:val="24"/>
+                <w:lang w:eastAsia="en-IN"/>
+                <w14:ligatures w14:val="none"/>
+              </w:rPr>
+              <w:t>MAPE</w:t>
+            </w:r>
+          </w:p>
+        </w:tc>
+        <w:tc>
+          <w:tcPr>
+            <w:tcW w:w="0" w:type="auto"/>
+            <w:vAlign w:val="center"/>
+            <w:hideMark/>
+          </w:tcPr>
+          <w:p>
+            <w:pPr>
+              <w:widowControl/>
+              <w:autoSpaceDE/>
+              <w:autoSpaceDN/>
+              <w:spacing w:before="0"/>
+              <w:ind w:left="0" w:firstLine="0"/>
+              <w:jc w:val="center"/>
+              <w:rPr>
+                <w:rFonts w:ascii="Times New Roman" w:eastAsia="Times New Roman" w:hAnsi="Times New Roman" w:cs="Times New Roman"/>
+                <w:b/>
+                <w:bCs/>
+                <w:kern w:val="0"/>
+                <w:sz w:val="24"/>
+                <w:szCs w:val="24"/>
+                <w:lang w:eastAsia="en-IN"/>
+                <w14:ligatures w14:val="none"/>
+              </w:rPr>
+            </w:pPr>
+            <w:r>
+              <w:rPr>
+                <w:rFonts w:ascii="Times New Roman" w:eastAsia="Times New Roman" w:hAnsi="Times New Roman" w:cs="Times New Roman"/>
+                <w:b/>
+                <w:bCs/>
+                <w:kern w:val="0"/>
+                <w:sz w:val="24"/>
+                <w:szCs w:val="24"/>
+                <w:lang w:eastAsia="en-IN"/>
+                <w14:ligatures w14:val="none"/>
+              </w:rPr>
+              <w:t>Direction Accuracy</w:t>
+            </w:r>
+          </w:p>
+        </w:tc>
+      </w:tr>
+      <w:tr>
+        <w:trPr>
+          <w:trHeight w:val="296"/>
+          <w:tblCellSpacing w:w="15" w:type="dxa"/>
+        </w:trPr>
+        <w:tc>
+          <w:tcPr>
+            <w:tcW w:w="0" w:type="auto"/>
+            <w:vAlign w:val="center"/>
+            <w:hideMark/>
+          </w:tcPr>
+          <w:p>
+            <w:pPr>
+              <w:widowControl/>
+              <w:autoSpaceDE/>
+              <w:autoSpaceDN/>
+              <w:spacing w:before="0"/>
+              <w:ind w:left="0" w:firstLine="0"/>
+              <w:jc w:val="left"/>
+              <w:rPr>
+                <w:rFonts w:ascii="Times New Roman" w:eastAsia="Times New Roman" w:hAnsi="Times New Roman" w:cs="Times New Roman"/>
+                <w:kern w:val="0"/>
+                <w:sz w:val="24"/>
+                <w:szCs w:val="24"/>
+                <w:lang w:eastAsia="en-IN"/>
+                <w14:ligatures w14:val="none"/>
+              </w:rPr>
+            </w:pPr>
+            <w:r>
+              <w:rPr>
+                <w:rFonts w:ascii="Times New Roman" w:eastAsia="Times New Roman" w:hAnsi="Times New Roman" w:cs="Times New Roman"/>
+                <w:kern w:val="0"/>
+                <w:sz w:val="24"/>
+                <w:szCs w:val="24"/>
+                <w:lang w:eastAsia="en-IN"/>
+                <w14:ligatures w14:val="none"/>
+              </w:rPr>
+              <w:t>ARIMA</w:t>
+            </w:r>
+          </w:p>
+        </w:tc>
+        <w:tc>
+          <w:tcPr>
+            <w:tcW w:w="0" w:type="auto"/>
+            <w:vAlign w:val="center"/>
+            <w:hideMark/>
+          </w:tcPr>
+          <w:p>
+            <w:pPr>
+              <w:widowControl/>
+              <w:autoSpaceDE/>
+              <w:autoSpaceDN/>
+              <w:spacing w:before="0"/>
+              <w:ind w:left="0" w:firstLine="0"/>
+              <w:jc w:val="left"/>
+              <w:rPr>
+                <w:rFonts w:ascii="Times New Roman" w:eastAsia="Times New Roman" w:hAnsi="Times New Roman" w:cs="Times New Roman"/>
+                <w:kern w:val="0"/>
+                <w:sz w:val="24"/>
+                <w:szCs w:val="24"/>
+                <w:lang w:eastAsia="en-IN"/>
+                <w14:ligatures w14:val="none"/>
+              </w:rPr>
+            </w:pPr>
+          </w:p>
+        </w:tc>
+        <w:tc>
+          <w:tcPr>
+            <w:tcW w:w="0" w:type="auto"/>
+            <w:vAlign w:val="center"/>
+            <w:hideMark/>
+          </w:tcPr>
+          <w:p>
+            <w:pPr>
+              <w:widowControl/>
+              <w:autoSpaceDE/>
+              <w:autoSpaceDN/>
+              <w:spacing w:before="0"/>
+              <w:ind w:left="0" w:firstLine="0"/>
+              <w:jc w:val="left"/>
+              <w:rPr>
+                <w:rFonts w:ascii="Times New Roman" w:eastAsia="Times New Roman" w:hAnsi="Times New Roman" w:cs="Times New Roman"/>
+                <w:kern w:val="0"/>
+                <w:sz w:val="20"/>
+                <w:szCs w:val="20"/>
+                <w:lang w:eastAsia="en-IN"/>
+                <w14:ligatures w14:val="none"/>
+              </w:rPr>
+            </w:pPr>
+          </w:p>
+        </w:tc>
+        <w:tc>
+          <w:tcPr>
+            <w:tcW w:w="0" w:type="auto"/>
+            <w:vAlign w:val="center"/>
+            <w:hideMark/>
+          </w:tcPr>
+          <w:p>
+            <w:pPr>
+              <w:widowControl/>
+              <w:autoSpaceDE/>
+              <w:autoSpaceDN/>
+              <w:spacing w:before="0"/>
+              <w:ind w:left="0" w:firstLine="0"/>
+              <w:jc w:val="left"/>
+              <w:rPr>
+                <w:rFonts w:ascii="Times New Roman" w:eastAsia="Times New Roman" w:hAnsi="Times New Roman" w:cs="Times New Roman"/>
+                <w:kern w:val="0"/>
+                <w:sz w:val="20"/>
+                <w:szCs w:val="20"/>
+                <w:lang w:eastAsia="en-IN"/>
+                <w14:ligatures w14:val="none"/>
+              </w:rPr>
+            </w:pPr>
+          </w:p>
+        </w:tc>
+        <w:tc>
+          <w:tcPr>
+            <w:tcW w:w="0" w:type="auto"/>
+            <w:vAlign w:val="center"/>
+            <w:hideMark/>
+          </w:tcPr>
+          <w:p>
+            <w:pPr>
+              <w:widowControl/>
+              <w:autoSpaceDE/>
+              <w:autoSpaceDN/>
+              <w:spacing w:before="0"/>
+              <w:ind w:left="0" w:firstLine="0"/>
+              <w:jc w:val="left"/>
+              <w:rPr>
+                <w:rFonts w:ascii="Times New Roman" w:eastAsia="Times New Roman" w:hAnsi="Times New Roman" w:cs="Times New Roman"/>
+                <w:kern w:val="0"/>
+                <w:sz w:val="20"/>
+                <w:szCs w:val="20"/>
+                <w:lang w:eastAsia="en-IN"/>
+                <w14:ligatures w14:val="none"/>
+              </w:rPr>
+            </w:pPr>
+          </w:p>
+        </w:tc>
+      </w:tr>
+      <w:tr>
+        <w:trPr>
+          <w:trHeight w:val="307"/>
+          <w:tblCellSpacing w:w="15" w:type="dxa"/>
+        </w:trPr>
+        <w:tc>
+          <w:tcPr>
+            <w:tcW w:w="0" w:type="auto"/>
+            <w:vAlign w:val="center"/>
+            <w:hideMark/>
+          </w:tcPr>
+          <w:p>
+            <w:pPr>
+              <w:widowControl/>
+              <w:autoSpaceDE/>
+              <w:autoSpaceDN/>
+              <w:spacing w:before="0"/>
+              <w:ind w:left="0" w:firstLine="0"/>
+              <w:jc w:val="left"/>
+              <w:rPr>
+                <w:rFonts w:ascii="Times New Roman" w:eastAsia="Times New Roman" w:hAnsi="Times New Roman" w:cs="Times New Roman"/>
+                <w:kern w:val="0"/>
+                <w:sz w:val="24"/>
+                <w:szCs w:val="24"/>
+                <w:lang w:eastAsia="en-IN"/>
+                <w14:ligatures w14:val="none"/>
+              </w:rPr>
+            </w:pPr>
+            <w:r>
+              <w:rPr>
+                <w:rFonts w:ascii="Times New Roman" w:eastAsia="Times New Roman" w:hAnsi="Times New Roman" w:cs="Times New Roman"/>
+                <w:kern w:val="0"/>
+                <w:sz w:val="24"/>
+                <w:szCs w:val="24"/>
+                <w:lang w:eastAsia="en-IN"/>
+                <w14:ligatures w14:val="none"/>
+              </w:rPr>
+              <w:lastRenderedPageBreak/>
+              <w:t>Linear Regression</w:t>
+            </w:r>
+          </w:p>
+        </w:tc>
+        <w:tc>
+          <w:tcPr>
+            <w:tcW w:w="0" w:type="auto"/>
+            <w:vAlign w:val="center"/>
+            <w:hideMark/>
+          </w:tcPr>
+          <w:p>
+            <w:pPr>
+              <w:widowControl/>
+              <w:autoSpaceDE/>
+              <w:autoSpaceDN/>
+              <w:spacing w:before="0"/>
+              <w:ind w:left="0" w:firstLine="0"/>
+              <w:jc w:val="left"/>
+              <w:rPr>
+                <w:rFonts w:ascii="Times New Roman" w:eastAsia="Times New Roman" w:hAnsi="Times New Roman" w:cs="Times New Roman"/>
+                <w:kern w:val="0"/>
+                <w:sz w:val="24"/>
+                <w:szCs w:val="24"/>
+                <w:lang w:eastAsia="en-IN"/>
+                <w14:ligatures w14:val="none"/>
+              </w:rPr>
+            </w:pPr>
+          </w:p>
+        </w:tc>
+        <w:tc>
+          <w:tcPr>
+            <w:tcW w:w="0" w:type="auto"/>
+            <w:vAlign w:val="center"/>
+            <w:hideMark/>
+          </w:tcPr>
+          <w:p>
+            <w:pPr>
+              <w:widowControl/>
+              <w:autoSpaceDE/>
+              <w:autoSpaceDN/>
+              <w:spacing w:before="0"/>
+              <w:ind w:left="0" w:firstLine="0"/>
+              <w:jc w:val="left"/>
+              <w:rPr>
+                <w:rFonts w:ascii="Times New Roman" w:eastAsia="Times New Roman" w:hAnsi="Times New Roman" w:cs="Times New Roman"/>
+                <w:kern w:val="0"/>
+                <w:sz w:val="20"/>
+                <w:szCs w:val="20"/>
+                <w:lang w:eastAsia="en-IN"/>
+                <w14:ligatures w14:val="none"/>
+              </w:rPr>
+            </w:pPr>
+          </w:p>
+        </w:tc>
+        <w:tc>
+          <w:tcPr>
+            <w:tcW w:w="0" w:type="auto"/>
+            <w:vAlign w:val="center"/>
+            <w:hideMark/>
+          </w:tcPr>
+          <w:p>
+            <w:pPr>
+              <w:widowControl/>
+              <w:autoSpaceDE/>
+              <w:autoSpaceDN/>
+              <w:spacing w:before="0"/>
+              <w:ind w:left="0" w:firstLine="0"/>
+              <w:jc w:val="left"/>
+              <w:rPr>
+                <w:rFonts w:ascii="Times New Roman" w:eastAsia="Times New Roman" w:hAnsi="Times New Roman" w:cs="Times New Roman"/>
+                <w:kern w:val="0"/>
+                <w:sz w:val="20"/>
+                <w:szCs w:val="20"/>
+                <w:lang w:eastAsia="en-IN"/>
+                <w14:ligatures w14:val="none"/>
+              </w:rPr>
+            </w:pPr>
+          </w:p>
+        </w:tc>
+        <w:tc>
+          <w:tcPr>
+            <w:tcW w:w="0" w:type="auto"/>
+            <w:vAlign w:val="center"/>
+            <w:hideMark/>
+          </w:tcPr>
+          <w:p>
+            <w:pPr>
+              <w:widowControl/>
+              <w:autoSpaceDE/>
+              <w:autoSpaceDN/>
+              <w:spacing w:before="0"/>
+              <w:ind w:left="0" w:firstLine="0"/>
+              <w:jc w:val="left"/>
+              <w:rPr>
+                <w:rFonts w:ascii="Times New Roman" w:eastAsia="Times New Roman" w:hAnsi="Times New Roman" w:cs="Times New Roman"/>
+                <w:kern w:val="0"/>
+                <w:sz w:val="20"/>
+                <w:szCs w:val="20"/>
+                <w:lang w:eastAsia="en-IN"/>
+                <w14:ligatures w14:val="none"/>
+              </w:rPr>
+            </w:pPr>
+          </w:p>
+        </w:tc>
+      </w:tr>
+      <w:tr>
+        <w:trPr>
+          <w:trHeight w:val="307"/>
+          <w:tblCellSpacing w:w="15" w:type="dxa"/>
+        </w:trPr>
+        <w:tc>
+          <w:tcPr>
+            <w:tcW w:w="0" w:type="auto"/>
+            <w:vAlign w:val="center"/>
+            <w:hideMark/>
+          </w:tcPr>
+          <w:p>
+            <w:pPr>
+              <w:widowControl/>
+              <w:autoSpaceDE/>
+              <w:autoSpaceDN/>
+              <w:spacing w:before="0"/>
+              <w:ind w:left="0" w:firstLine="0"/>
+              <w:jc w:val="left"/>
+              <w:rPr>
+                <w:rFonts w:ascii="Times New Roman" w:eastAsia="Times New Roman" w:hAnsi="Times New Roman" w:cs="Times New Roman"/>
+                <w:kern w:val="0"/>
+                <w:sz w:val="24"/>
+                <w:szCs w:val="24"/>
+                <w:lang w:eastAsia="en-IN"/>
+                <w14:ligatures w14:val="none"/>
+              </w:rPr>
+            </w:pPr>
+            <w:r>
+              <w:rPr>
+                <w:rFonts w:ascii="Times New Roman" w:eastAsia="Times New Roman" w:hAnsi="Times New Roman" w:cs="Times New Roman"/>
+                <w:kern w:val="0"/>
+                <w:sz w:val="24"/>
+                <w:szCs w:val="24"/>
+                <w:lang w:eastAsia="en-IN"/>
+                <w14:ligatures w14:val="none"/>
+              </w:rPr>
+              <w:t>Random Forest</w:t>
+            </w:r>
+          </w:p>
+        </w:tc>
+        <w:tc>
+          <w:tcPr>
+            <w:tcW w:w="0" w:type="auto"/>
+            <w:vAlign w:val="center"/>
+            <w:hideMark/>
+          </w:tcPr>
+          <w:p>
+            <w:pPr>
+              <w:widowControl/>
+              <w:autoSpaceDE/>
+              <w:autoSpaceDN/>
+              <w:spacing w:before="0"/>
+              <w:ind w:left="0" w:firstLine="0"/>
+              <w:jc w:val="left"/>
+              <w:rPr>
+                <w:rFonts w:ascii="Times New Roman" w:eastAsia="Times New Roman" w:hAnsi="Times New Roman" w:cs="Times New Roman"/>
+                <w:kern w:val="0"/>
+                <w:sz w:val="24"/>
+                <w:szCs w:val="24"/>
+                <w:lang w:eastAsia="en-IN"/>
+                <w14:ligatures w14:val="none"/>
+              </w:rPr>
+            </w:pPr>
+          </w:p>
+        </w:tc>
+        <w:tc>
+          <w:tcPr>
+            <w:tcW w:w="0" w:type="auto"/>
+            <w:vAlign w:val="center"/>
+            <w:hideMark/>
+          </w:tcPr>
+          <w:p>
+            <w:pPr>
+              <w:widowControl/>
+              <w:autoSpaceDE/>
+              <w:autoSpaceDN/>
+              <w:spacing w:before="0"/>
+              <w:ind w:left="0" w:firstLine="0"/>
+              <w:jc w:val="left"/>
+              <w:rPr>
+                <w:rFonts w:ascii="Times New Roman" w:eastAsia="Times New Roman" w:hAnsi="Times New Roman" w:cs="Times New Roman"/>
+                <w:kern w:val="0"/>
+                <w:sz w:val="20"/>
+                <w:szCs w:val="20"/>
+                <w:lang w:eastAsia="en-IN"/>
+                <w14:ligatures w14:val="none"/>
+              </w:rPr>
+            </w:pPr>
+          </w:p>
+        </w:tc>
+        <w:tc>
+          <w:tcPr>
+            <w:tcW w:w="0" w:type="auto"/>
+            <w:vAlign w:val="center"/>
+            <w:hideMark/>
+          </w:tcPr>
+          <w:p>
+            <w:pPr>
+              <w:widowControl/>
+              <w:autoSpaceDE/>
+              <w:autoSpaceDN/>
+              <w:spacing w:before="0"/>
+              <w:ind w:left="0" w:firstLine="0"/>
+              <w:jc w:val="left"/>
+              <w:rPr>
+                <w:rFonts w:ascii="Times New Roman" w:eastAsia="Times New Roman" w:hAnsi="Times New Roman" w:cs="Times New Roman"/>
+                <w:kern w:val="0"/>
+                <w:sz w:val="20"/>
+                <w:szCs w:val="20"/>
+                <w:lang w:eastAsia="en-IN"/>
+                <w14:ligatures w14:val="none"/>
+              </w:rPr>
+            </w:pPr>
+          </w:p>
+        </w:tc>
+        <w:tc>
+          <w:tcPr>
+            <w:tcW w:w="0" w:type="auto"/>
+            <w:vAlign w:val="center"/>
+            <w:hideMark/>
+          </w:tcPr>
+          <w:p>
+            <w:pPr>
+              <w:widowControl/>
+              <w:autoSpaceDE/>
+              <w:autoSpaceDN/>
+              <w:spacing w:before="0"/>
+              <w:ind w:left="0" w:firstLine="0"/>
+              <w:jc w:val="left"/>
+              <w:rPr>
+                <w:rFonts w:ascii="Times New Roman" w:eastAsia="Times New Roman" w:hAnsi="Times New Roman" w:cs="Times New Roman"/>
+                <w:kern w:val="0"/>
+                <w:sz w:val="20"/>
+                <w:szCs w:val="20"/>
+                <w:lang w:eastAsia="en-IN"/>
+                <w14:ligatures w14:val="none"/>
+              </w:rPr>
+            </w:pPr>
+          </w:p>
+        </w:tc>
+      </w:tr>
+      <w:tr>
+        <w:trPr>
+          <w:trHeight w:val="307"/>
+          <w:tblCellSpacing w:w="15" w:type="dxa"/>
+        </w:trPr>
+        <w:tc>
+          <w:tcPr>
+            <w:tcW w:w="0" w:type="auto"/>
+            <w:vAlign w:val="center"/>
+            <w:hideMark/>
+          </w:tcPr>
+          <w:p>
+            <w:pPr>
+              <w:widowControl/>
+              <w:autoSpaceDE/>
+              <w:autoSpaceDN/>
+              <w:spacing w:before="0"/>
+              <w:ind w:left="0" w:firstLine="0"/>
+              <w:jc w:val="left"/>
+              <w:rPr>
+                <w:rFonts w:ascii="Times New Roman" w:eastAsia="Times New Roman" w:hAnsi="Times New Roman" w:cs="Times New Roman"/>
+                <w:kern w:val="0"/>
+                <w:sz w:val="24"/>
+                <w:szCs w:val="24"/>
+                <w:lang w:eastAsia="en-IN"/>
+                <w14:ligatures w14:val="none"/>
+              </w:rPr>
+            </w:pPr>
+            <w:r>
+              <w:rPr>
+                <w:rFonts w:ascii="Times New Roman" w:eastAsia="Times New Roman" w:hAnsi="Times New Roman" w:cs="Times New Roman"/>
+                <w:kern w:val="0"/>
+                <w:sz w:val="24"/>
+                <w:szCs w:val="24"/>
+                <w:lang w:eastAsia="en-IN"/>
+                <w14:ligatures w14:val="none"/>
+              </w:rPr>
+              <w:t>LSTM</w:t>
+            </w:r>
+          </w:p>
+        </w:tc>
+        <w:tc>
+          <w:tcPr>
+            <w:tcW w:w="0" w:type="auto"/>
+            <w:vAlign w:val="center"/>
+            <w:hideMark/>
+          </w:tcPr>
+          <w:p>
+            <w:pPr>
+              <w:widowControl/>
+              <w:autoSpaceDE/>
+              <w:autoSpaceDN/>
+              <w:spacing w:before="0"/>
+              <w:ind w:left="0" w:firstLine="0"/>
+              <w:jc w:val="left"/>
+              <w:rPr>
+                <w:rFonts w:ascii="Times New Roman" w:eastAsia="Times New Roman" w:hAnsi="Times New Roman" w:cs="Times New Roman"/>
+                <w:kern w:val="0"/>
+                <w:sz w:val="24"/>
+                <w:szCs w:val="24"/>
+                <w:lang w:eastAsia="en-IN"/>
+                <w14:ligatures w14:val="none"/>
+              </w:rPr>
+            </w:pPr>
+          </w:p>
+        </w:tc>
+        <w:tc>
+          <w:tcPr>
+            <w:tcW w:w="0" w:type="auto"/>
+            <w:vAlign w:val="center"/>
+            <w:hideMark/>
+          </w:tcPr>
+          <w:p>
+            <w:pPr>
+              <w:widowControl/>
+              <w:autoSpaceDE/>
+              <w:autoSpaceDN/>
+              <w:spacing w:before="0"/>
+              <w:ind w:left="0" w:firstLine="0"/>
+              <w:jc w:val="left"/>
+              <w:rPr>
+                <w:rFonts w:ascii="Times New Roman" w:eastAsia="Times New Roman" w:hAnsi="Times New Roman" w:cs="Times New Roman"/>
+                <w:kern w:val="0"/>
+                <w:sz w:val="20"/>
+                <w:szCs w:val="20"/>
+                <w:lang w:eastAsia="en-IN"/>
+                <w14:ligatures w14:val="none"/>
+              </w:rPr>
+            </w:pPr>
+          </w:p>
+        </w:tc>
+        <w:tc>
+          <w:tcPr>
+            <w:tcW w:w="0" w:type="auto"/>
+            <w:vAlign w:val="center"/>
+            <w:hideMark/>
+          </w:tcPr>
+          <w:p>
+            <w:pPr>
+              <w:widowControl/>
+              <w:autoSpaceDE/>
+              <w:autoSpaceDN/>
+              <w:spacing w:before="0"/>
+              <w:ind w:left="0" w:firstLine="0"/>
+              <w:jc w:val="left"/>
+              <w:rPr>
+                <w:rFonts w:ascii="Times New Roman" w:eastAsia="Times New Roman" w:hAnsi="Times New Roman" w:cs="Times New Roman"/>
+                <w:kern w:val="0"/>
+                <w:sz w:val="20"/>
+                <w:szCs w:val="20"/>
+                <w:lang w:eastAsia="en-IN"/>
+                <w14:ligatures w14:val="none"/>
+              </w:rPr>
+            </w:pPr>
+          </w:p>
+        </w:tc>
+        <w:tc>
+          <w:tcPr>
+            <w:tcW w:w="0" w:type="auto"/>
+            <w:vAlign w:val="center"/>
+            <w:hideMark/>
+          </w:tcPr>
+          <w:p>
+            <w:pPr>
+              <w:widowControl/>
+              <w:autoSpaceDE/>
+              <w:autoSpaceDN/>
+              <w:spacing w:before="0"/>
+              <w:ind w:left="0" w:firstLine="0"/>
+              <w:jc w:val="left"/>
+              <w:rPr>
+                <w:rFonts w:ascii="Times New Roman" w:eastAsia="Times New Roman" w:hAnsi="Times New Roman" w:cs="Times New Roman"/>
+                <w:kern w:val="0"/>
+                <w:sz w:val="20"/>
+                <w:szCs w:val="20"/>
+                <w:lang w:eastAsia="en-IN"/>
+                <w14:ligatures w14:val="none"/>
+              </w:rPr>
+            </w:pPr>
+          </w:p>
+        </w:tc>
+      </w:tr>
+    </w:tbl>
+    <w:p>
+      <w:pPr>
+        <w:rPr>
+          <w:b/>
+          <w:bCs/>
+        </w:rPr>
+      </w:pPr>
+      <w:r>
+        <w:rPr>
+          <w:b/>
+          <w:bCs/>
+        </w:rPr>
+        <w:t>9. Forecasting Results</w:t>
+      </w:r>
+    </w:p>
+    <w:p>
+      <w:pPr>
+        <w:numPr>
+          <w:ilvl w:val="0"/>
+          <w:numId w:val="9"/>
+        </w:numPr>
+      </w:pPr>
+      <w:r>
+        <w:t>7-day, 15-day, 30-day forecasts</w:t>
+      </w:r>
+    </w:p>
+    <w:p>
+      <w:pPr>
+        <w:numPr>
+          <w:ilvl w:val="0"/>
+          <w:numId w:val="9"/>
+        </w:numPr>
+      </w:pPr>
+      <w:r>
+        <w:t>Actual vs predicted plots</w:t>
+      </w:r>
+    </w:p>
+    <w:p>
+      <w:pPr>
+        <w:numPr>
+          <w:ilvl w:val="0"/>
+          <w:numId w:val="9"/>
+        </w:numPr>
+      </w:pPr>
+      <w:r>
+        <w:t>Error distributions</w:t>
+      </w:r>
+    </w:p>
+    <w:p>
+      <w:pPr>
+        <w:rPr>
+          <w:b/>
+          <w:bCs/>
+        </w:rPr>
+      </w:pPr>
+      <w:r>
+        <w:rPr>
+          <w:b/>
+          <w:bCs/>
+        </w:rPr>
+        <w:t>10. Discussion</w:t>
+      </w:r>
+    </w:p>
+    <w:p>
+      <w:r>
+        <w:rPr>
+          <w:b/>
+          <w:bCs/>
+        </w:rPr>
+        <w:t>Strengths</w:t>
+      </w:r>
+    </w:p>
+    <w:p>
+      <w:pPr>
+        <w:numPr>
+          <w:ilvl w:val="0"/>
+          <w:numId w:val="10"/>
+        </w:numPr>
+      </w:pPr>
+      <w:r>
+        <w:t>Transformers outperform classical models</w:t>
+      </w:r>
+    </w:p>
+    <w:p>
+      <w:pPr>
+        <w:numPr>
+          <w:ilvl w:val="0"/>
+          <w:numId w:val="10"/>
+        </w:numPr>
+      </w:pPr>
+      <w:r>
+        <w:t>Directional accuracy improves trading relevance</w:t>
+      </w:r>
+    </w:p>
+    <w:p>
+      <w:r>
+        <w:rPr>
+          <w:b/>
+          <w:bCs/>
+        </w:rPr>
+        <w:t>Limitations</w:t>
+      </w:r>
+    </w:p>
+    <w:p>
+      <w:pPr>
+        <w:numPr>
+          <w:ilvl w:val="0"/>
+          <w:numId w:val="11"/>
+        </w:numPr>
+      </w:pPr>
+      <w:r>
+        <w:t>Recursive error accumulation</w:t>
+      </w:r>
+    </w:p>
+    <w:p>
+      <w:pPr>
+        <w:numPr>
+          <w:ilvl w:val="0"/>
+          <w:numId w:val="11"/>
+        </w:numPr>
+      </w:pPr>
+      <w:r>
+        <w:t>No sentiment/on-chain data</w:t>
+      </w:r>
+    </w:p>
+    <w:p>
+      <w:r>
+        <w:rPr>
+          <w:b/>
+          <w:bCs/>
+        </w:rPr>
+        <w:t>Future Work</w:t>
+      </w:r>
+    </w:p>
+    <w:p>
+      <w:pPr>
+        <w:numPr>
+          <w:ilvl w:val="0"/>
+          <w:numId w:val="12"/>
+        </w:numPr>
+      </w:pPr>
+      <w:r>
+        <w:t>News sentiment (NLP)</w:t>
+      </w:r>
+    </w:p>
+    <w:p>
+      <w:pPr>
+        <w:numPr>
+          <w:ilvl w:val="0"/>
+          <w:numId w:val="12"/>
+        </w:numPr>
+      </w:pPr>
+      <w:r>
+        <w:t>On-chain metrics</w:t>
+      </w:r>
+    </w:p>
+    <w:p>
+      <w:pPr>
+        <w:numPr>
+          <w:ilvl w:val="0"/>
+          <w:numId w:val="12"/>
+        </w:numPr>
+      </w:pPr>
+      <w:r>
+        <w:t>Probabilistic forecasting</w:t>
+      </w:r>
+    </w:p>
+    <w:p>
+      <w:pPr>
+        <w:rPr>
+          <w:b/>
+          <w:bCs/>
+        </w:rPr>
+      </w:pPr>
+      <w:r>
+        <w:rPr>
+          <w:b/>
+          <w:bCs/>
+        </w:rPr>
+        <w:t>11. Conclusion</w:t>
+      </w:r>
+    </w:p>
+    <w:p>
+      <w:r>
+        <w:t xml:space="preserve">This project demonstrates a </w:t>
+      </w:r>
+      <w:r>
+        <w:rPr>
+          <w:b/>
+          <w:bCs/>
+        </w:rPr>
+        <w:t>production-ready financial forecasting system</w:t>
+      </w:r>
+      <w:r>
+        <w:t xml:space="preserve"> using modern deep learning and attention-based models.</w:t>
+      </w:r>
+    </w:p>
+    <w:p/>
     <w:p>
       <w:pPr>
         <w:pStyle w:val="ListParagraph"/>
@@ -369,6 +1979,751 @@
 <file path=word/numbering.xml><?xml version="1.0" encoding="utf-8"?>
 <w:numbering xmlns:wpc="http://schemas.microsoft.com/office/word/2010/wordprocessingCanvas" xmlns:cx="http://schemas.microsoft.com/office/drawing/2014/chartex" xmlns:cx1="http://schemas.microsoft.com/office/drawing/2015/9/8/chartex" xmlns:cx2="http://schemas.microsoft.com/office/drawing/2015/10/21/chartex" xmlns:cx3="http://schemas.microsoft.com/office/drawing/2016/5/9/chartex" xmlns:cx4="http://schemas.microsoft.com/office/drawing/2016/5/10/chartex" xmlns:cx5="http://schemas.microsoft.com/office/drawing/2016/5/11/chartex" xmlns:cx6="http://schemas.microsoft.com/office/drawing/2016/5/12/chartex" xmlns:cx7="http://schemas.microsoft.com/office/drawing/2016/5/13/chartex" xmlns:cx8="http://schemas.microsoft.com/office/drawing/2016/5/14/chartex" xmlns:mc="http://schemas.openxmlformats.org/markup-compatibility/2006" xmlns:aink="http://schemas.microsoft.com/office/drawing/2016/ink" xmlns:am3d="http://schemas.microsoft.com/office/drawing/2017/model3d" xmlns:o="urn:schemas-microsoft-com:office:office" xmlns:oel="http://schemas.microsoft.com/office/2019/extlst" xmlns:r="http://schemas.openxmlformats.org/officeDocument/2006/relationships" xmlns:m="http://schemas.openxmlformats.org/officeDocument/2006/math" xmlns:v="urn:schemas-microsoft-com:vml" xmlns:wp14="http://schemas.microsoft.com/office/word/2010/wordprocessingDrawing" xmlns:wp="http://schemas.openxmlformats.org/drawingml/2006/wordprocessingDrawing" xmlns:w10="urn:schemas-microsoft-com:office:word" xmlns:w="http://schemas.openxmlformats.org/wordprocessingml/2006/main" xmlns:w14="http://schemas.microsoft.com/office/word/2010/wordml" xmlns:w15="http://schemas.microsoft.com/office/word/2012/wordml" xmlns:w16cex="http://schemas.microsoft.com/office/word/2018/wordml/cex" xmlns:w16cid="http://schemas.microsoft.com/office/word/2016/wordml/cid" xmlns:w16="http://schemas.microsoft.com/office/word/2018/wordml" xmlns:w16du="http://schemas.microsoft.com/office/word/2023/wordml/word16du" xmlns:w16sdtdh="http://schemas.microsoft.com/office/word/2020/wordml/sdtdatahash" xmlns:w16sdtfl="http://schemas.microsoft.com/office/word/2024/wordml/sdtformatlock" xmlns:w16se="http://schemas.microsoft.com/office/word/2015/wordml/symex" xmlns:wpg="http://schemas.microsoft.com/office/word/2010/wordprocessingGroup" xmlns:wpi="http://schemas.microsoft.com/office/word/2010/wordprocessingInk" xmlns:wne="http://schemas.microsoft.com/office/word/2006/wordml" xmlns:wps="http://schemas.microsoft.com/office/word/2010/wordprocessingShape" mc:Ignorable="w14 w15 w16se w16cid w16 w16cex w16sdtdh w16sdtfl w16du wp14">
   <w:abstractNum w:abstractNumId="0" w15:restartNumberingAfterBreak="0">
+    <w:nsid w:val="05D44C33"/>
+    <w:multiLevelType w:val="multilevel"/>
+    <w:tmpl w:val="0204B300"/>
+    <w:lvl w:ilvl="0">
+      <w:start w:val="1"/>
+      <w:numFmt w:val="bullet"/>
+      <w:lvlText w:val=""/>
+      <w:lvlJc w:val="left"/>
+      <w:pPr>
+        <w:tabs>
+          <w:tab w:val="num" w:pos="720"/>
+        </w:tabs>
+        <w:ind w:left="720" w:hanging="360"/>
+      </w:pPr>
+      <w:rPr>
+        <w:rFonts w:ascii="Symbol" w:hAnsi="Symbol" w:hint="default"/>
+        <w:sz w:val="20"/>
+      </w:rPr>
+    </w:lvl>
+    <w:lvl w:ilvl="1" w:tentative="1">
+      <w:start w:val="1"/>
+      <w:numFmt w:val="bullet"/>
+      <w:lvlText w:val="o"/>
+      <w:lvlJc w:val="left"/>
+      <w:pPr>
+        <w:tabs>
+          <w:tab w:val="num" w:pos="1440"/>
+        </w:tabs>
+        <w:ind w:left="1440" w:hanging="360"/>
+      </w:pPr>
+      <w:rPr>
+        <w:rFonts w:ascii="Courier New" w:hAnsi="Courier New" w:hint="default"/>
+        <w:sz w:val="20"/>
+      </w:rPr>
+    </w:lvl>
+    <w:lvl w:ilvl="2" w:tentative="1">
+      <w:start w:val="1"/>
+      <w:numFmt w:val="bullet"/>
+      <w:lvlText w:val=""/>
+      <w:lvlJc w:val="left"/>
+      <w:pPr>
+        <w:tabs>
+          <w:tab w:val="num" w:pos="2160"/>
+        </w:tabs>
+        <w:ind w:left="2160" w:hanging="360"/>
+      </w:pPr>
+      <w:rPr>
+        <w:rFonts w:ascii="Wingdings" w:hAnsi="Wingdings" w:hint="default"/>
+        <w:sz w:val="20"/>
+      </w:rPr>
+    </w:lvl>
+    <w:lvl w:ilvl="3" w:tentative="1">
+      <w:start w:val="1"/>
+      <w:numFmt w:val="bullet"/>
+      <w:lvlText w:val=""/>
+      <w:lvlJc w:val="left"/>
+      <w:pPr>
+        <w:tabs>
+          <w:tab w:val="num" w:pos="2880"/>
+        </w:tabs>
+        <w:ind w:left="2880" w:hanging="360"/>
+      </w:pPr>
+      <w:rPr>
+        <w:rFonts w:ascii="Wingdings" w:hAnsi="Wingdings" w:hint="default"/>
+        <w:sz w:val="20"/>
+      </w:rPr>
+    </w:lvl>
+    <w:lvl w:ilvl="4" w:tentative="1">
+      <w:start w:val="1"/>
+      <w:numFmt w:val="bullet"/>
+      <w:lvlText w:val=""/>
+      <w:lvlJc w:val="left"/>
+      <w:pPr>
+        <w:tabs>
+          <w:tab w:val="num" w:pos="3600"/>
+        </w:tabs>
+        <w:ind w:left="3600" w:hanging="360"/>
+      </w:pPr>
+      <w:rPr>
+        <w:rFonts w:ascii="Wingdings" w:hAnsi="Wingdings" w:hint="default"/>
+        <w:sz w:val="20"/>
+      </w:rPr>
+    </w:lvl>
+    <w:lvl w:ilvl="5" w:tentative="1">
+      <w:start w:val="1"/>
+      <w:numFmt w:val="bullet"/>
+      <w:lvlText w:val=""/>
+      <w:lvlJc w:val="left"/>
+      <w:pPr>
+        <w:tabs>
+          <w:tab w:val="num" w:pos="4320"/>
+        </w:tabs>
+        <w:ind w:left="4320" w:hanging="360"/>
+      </w:pPr>
+      <w:rPr>
+        <w:rFonts w:ascii="Wingdings" w:hAnsi="Wingdings" w:hint="default"/>
+        <w:sz w:val="20"/>
+      </w:rPr>
+    </w:lvl>
+    <w:lvl w:ilvl="6" w:tentative="1">
+      <w:start w:val="1"/>
+      <w:numFmt w:val="bullet"/>
+      <w:lvlText w:val=""/>
+      <w:lvlJc w:val="left"/>
+      <w:pPr>
+        <w:tabs>
+          <w:tab w:val="num" w:pos="5040"/>
+        </w:tabs>
+        <w:ind w:left="5040" w:hanging="360"/>
+      </w:pPr>
+      <w:rPr>
+        <w:rFonts w:ascii="Wingdings" w:hAnsi="Wingdings" w:hint="default"/>
+        <w:sz w:val="20"/>
+      </w:rPr>
+    </w:lvl>
+    <w:lvl w:ilvl="7" w:tentative="1">
+      <w:start w:val="1"/>
+      <w:numFmt w:val="bullet"/>
+      <w:lvlText w:val=""/>
+      <w:lvlJc w:val="left"/>
+      <w:pPr>
+        <w:tabs>
+          <w:tab w:val="num" w:pos="5760"/>
+        </w:tabs>
+        <w:ind w:left="5760" w:hanging="360"/>
+      </w:pPr>
+      <w:rPr>
+        <w:rFonts w:ascii="Wingdings" w:hAnsi="Wingdings" w:hint="default"/>
+        <w:sz w:val="20"/>
+      </w:rPr>
+    </w:lvl>
+    <w:lvl w:ilvl="8" w:tentative="1">
+      <w:start w:val="1"/>
+      <w:numFmt w:val="bullet"/>
+      <w:lvlText w:val=""/>
+      <w:lvlJc w:val="left"/>
+      <w:pPr>
+        <w:tabs>
+          <w:tab w:val="num" w:pos="6480"/>
+        </w:tabs>
+        <w:ind w:left="6480" w:hanging="360"/>
+      </w:pPr>
+      <w:rPr>
+        <w:rFonts w:ascii="Wingdings" w:hAnsi="Wingdings" w:hint="default"/>
+        <w:sz w:val="20"/>
+      </w:rPr>
+    </w:lvl>
+  </w:abstractNum>
+  <w:abstractNum w:abstractNumId="1" w15:restartNumberingAfterBreak="0">
+    <w:nsid w:val="1C226ABE"/>
+    <w:multiLevelType w:val="multilevel"/>
+    <w:tmpl w:val="79C02E6E"/>
+    <w:lvl w:ilvl="0">
+      <w:start w:val="1"/>
+      <w:numFmt w:val="bullet"/>
+      <w:lvlText w:val=""/>
+      <w:lvlJc w:val="left"/>
+      <w:pPr>
+        <w:tabs>
+          <w:tab w:val="num" w:pos="720"/>
+        </w:tabs>
+        <w:ind w:left="720" w:hanging="360"/>
+      </w:pPr>
+      <w:rPr>
+        <w:rFonts w:ascii="Symbol" w:hAnsi="Symbol" w:hint="default"/>
+        <w:sz w:val="20"/>
+      </w:rPr>
+    </w:lvl>
+    <w:lvl w:ilvl="1" w:tentative="1">
+      <w:start w:val="1"/>
+      <w:numFmt w:val="bullet"/>
+      <w:lvlText w:val="o"/>
+      <w:lvlJc w:val="left"/>
+      <w:pPr>
+        <w:tabs>
+          <w:tab w:val="num" w:pos="1440"/>
+        </w:tabs>
+        <w:ind w:left="1440" w:hanging="360"/>
+      </w:pPr>
+      <w:rPr>
+        <w:rFonts w:ascii="Courier New" w:hAnsi="Courier New" w:hint="default"/>
+        <w:sz w:val="20"/>
+      </w:rPr>
+    </w:lvl>
+    <w:lvl w:ilvl="2" w:tentative="1">
+      <w:start w:val="1"/>
+      <w:numFmt w:val="bullet"/>
+      <w:lvlText w:val=""/>
+      <w:lvlJc w:val="left"/>
+      <w:pPr>
+        <w:tabs>
+          <w:tab w:val="num" w:pos="2160"/>
+        </w:tabs>
+        <w:ind w:left="2160" w:hanging="360"/>
+      </w:pPr>
+      <w:rPr>
+        <w:rFonts w:ascii="Wingdings" w:hAnsi="Wingdings" w:hint="default"/>
+        <w:sz w:val="20"/>
+      </w:rPr>
+    </w:lvl>
+    <w:lvl w:ilvl="3" w:tentative="1">
+      <w:start w:val="1"/>
+      <w:numFmt w:val="bullet"/>
+      <w:lvlText w:val=""/>
+      <w:lvlJc w:val="left"/>
+      <w:pPr>
+        <w:tabs>
+          <w:tab w:val="num" w:pos="2880"/>
+        </w:tabs>
+        <w:ind w:left="2880" w:hanging="360"/>
+      </w:pPr>
+      <w:rPr>
+        <w:rFonts w:ascii="Wingdings" w:hAnsi="Wingdings" w:hint="default"/>
+        <w:sz w:val="20"/>
+      </w:rPr>
+    </w:lvl>
+    <w:lvl w:ilvl="4" w:tentative="1">
+      <w:start w:val="1"/>
+      <w:numFmt w:val="bullet"/>
+      <w:lvlText w:val=""/>
+      <w:lvlJc w:val="left"/>
+      <w:pPr>
+        <w:tabs>
+          <w:tab w:val="num" w:pos="3600"/>
+        </w:tabs>
+        <w:ind w:left="3600" w:hanging="360"/>
+      </w:pPr>
+      <w:rPr>
+        <w:rFonts w:ascii="Wingdings" w:hAnsi="Wingdings" w:hint="default"/>
+        <w:sz w:val="20"/>
+      </w:rPr>
+    </w:lvl>
+    <w:lvl w:ilvl="5" w:tentative="1">
+      <w:start w:val="1"/>
+      <w:numFmt w:val="bullet"/>
+      <w:lvlText w:val=""/>
+      <w:lvlJc w:val="left"/>
+      <w:pPr>
+        <w:tabs>
+          <w:tab w:val="num" w:pos="4320"/>
+        </w:tabs>
+        <w:ind w:left="4320" w:hanging="360"/>
+      </w:pPr>
+      <w:rPr>
+        <w:rFonts w:ascii="Wingdings" w:hAnsi="Wingdings" w:hint="default"/>
+        <w:sz w:val="20"/>
+      </w:rPr>
+    </w:lvl>
+    <w:lvl w:ilvl="6" w:tentative="1">
+      <w:start w:val="1"/>
+      <w:numFmt w:val="bullet"/>
+      <w:lvlText w:val=""/>
+      <w:lvlJc w:val="left"/>
+      <w:pPr>
+        <w:tabs>
+          <w:tab w:val="num" w:pos="5040"/>
+        </w:tabs>
+        <w:ind w:left="5040" w:hanging="360"/>
+      </w:pPr>
+      <w:rPr>
+        <w:rFonts w:ascii="Wingdings" w:hAnsi="Wingdings" w:hint="default"/>
+        <w:sz w:val="20"/>
+      </w:rPr>
+    </w:lvl>
+    <w:lvl w:ilvl="7" w:tentative="1">
+      <w:start w:val="1"/>
+      <w:numFmt w:val="bullet"/>
+      <w:lvlText w:val=""/>
+      <w:lvlJc w:val="left"/>
+      <w:pPr>
+        <w:tabs>
+          <w:tab w:val="num" w:pos="5760"/>
+        </w:tabs>
+        <w:ind w:left="5760" w:hanging="360"/>
+      </w:pPr>
+      <w:rPr>
+        <w:rFonts w:ascii="Wingdings" w:hAnsi="Wingdings" w:hint="default"/>
+        <w:sz w:val="20"/>
+      </w:rPr>
+    </w:lvl>
+    <w:lvl w:ilvl="8" w:tentative="1">
+      <w:start w:val="1"/>
+      <w:numFmt w:val="bullet"/>
+      <w:lvlText w:val=""/>
+      <w:lvlJc w:val="left"/>
+      <w:pPr>
+        <w:tabs>
+          <w:tab w:val="num" w:pos="6480"/>
+        </w:tabs>
+        <w:ind w:left="6480" w:hanging="360"/>
+      </w:pPr>
+      <w:rPr>
+        <w:rFonts w:ascii="Wingdings" w:hAnsi="Wingdings" w:hint="default"/>
+        <w:sz w:val="20"/>
+      </w:rPr>
+    </w:lvl>
+  </w:abstractNum>
+  <w:abstractNum w:abstractNumId="2" w15:restartNumberingAfterBreak="0">
+    <w:nsid w:val="2EF06A70"/>
+    <w:multiLevelType w:val="multilevel"/>
+    <w:tmpl w:val="316A3A6E"/>
+    <w:lvl w:ilvl="0">
+      <w:start w:val="1"/>
+      <w:numFmt w:val="bullet"/>
+      <w:lvlText w:val=""/>
+      <w:lvlJc w:val="left"/>
+      <w:pPr>
+        <w:tabs>
+          <w:tab w:val="num" w:pos="720"/>
+        </w:tabs>
+        <w:ind w:left="720" w:hanging="360"/>
+      </w:pPr>
+      <w:rPr>
+        <w:rFonts w:ascii="Symbol" w:hAnsi="Symbol" w:hint="default"/>
+        <w:sz w:val="20"/>
+      </w:rPr>
+    </w:lvl>
+    <w:lvl w:ilvl="1" w:tentative="1">
+      <w:start w:val="1"/>
+      <w:numFmt w:val="bullet"/>
+      <w:lvlText w:val="o"/>
+      <w:lvlJc w:val="left"/>
+      <w:pPr>
+        <w:tabs>
+          <w:tab w:val="num" w:pos="1440"/>
+        </w:tabs>
+        <w:ind w:left="1440" w:hanging="360"/>
+      </w:pPr>
+      <w:rPr>
+        <w:rFonts w:ascii="Courier New" w:hAnsi="Courier New" w:hint="default"/>
+        <w:sz w:val="20"/>
+      </w:rPr>
+    </w:lvl>
+    <w:lvl w:ilvl="2" w:tentative="1">
+      <w:start w:val="1"/>
+      <w:numFmt w:val="bullet"/>
+      <w:lvlText w:val=""/>
+      <w:lvlJc w:val="left"/>
+      <w:pPr>
+        <w:tabs>
+          <w:tab w:val="num" w:pos="2160"/>
+        </w:tabs>
+        <w:ind w:left="2160" w:hanging="360"/>
+      </w:pPr>
+      <w:rPr>
+        <w:rFonts w:ascii="Wingdings" w:hAnsi="Wingdings" w:hint="default"/>
+        <w:sz w:val="20"/>
+      </w:rPr>
+    </w:lvl>
+    <w:lvl w:ilvl="3" w:tentative="1">
+      <w:start w:val="1"/>
+      <w:numFmt w:val="bullet"/>
+      <w:lvlText w:val=""/>
+      <w:lvlJc w:val="left"/>
+      <w:pPr>
+        <w:tabs>
+          <w:tab w:val="num" w:pos="2880"/>
+        </w:tabs>
+        <w:ind w:left="2880" w:hanging="360"/>
+      </w:pPr>
+      <w:rPr>
+        <w:rFonts w:ascii="Wingdings" w:hAnsi="Wingdings" w:hint="default"/>
+        <w:sz w:val="20"/>
+      </w:rPr>
+    </w:lvl>
+    <w:lvl w:ilvl="4" w:tentative="1">
+      <w:start w:val="1"/>
+      <w:numFmt w:val="bullet"/>
+      <w:lvlText w:val=""/>
+      <w:lvlJc w:val="left"/>
+      <w:pPr>
+        <w:tabs>
+          <w:tab w:val="num" w:pos="3600"/>
+        </w:tabs>
+        <w:ind w:left="3600" w:hanging="360"/>
+      </w:pPr>
+      <w:rPr>
+        <w:rFonts w:ascii="Wingdings" w:hAnsi="Wingdings" w:hint="default"/>
+        <w:sz w:val="20"/>
+      </w:rPr>
+    </w:lvl>
+    <w:lvl w:ilvl="5" w:tentative="1">
+      <w:start w:val="1"/>
+      <w:numFmt w:val="bullet"/>
+      <w:lvlText w:val=""/>
+      <w:lvlJc w:val="left"/>
+      <w:pPr>
+        <w:tabs>
+          <w:tab w:val="num" w:pos="4320"/>
+        </w:tabs>
+        <w:ind w:left="4320" w:hanging="360"/>
+      </w:pPr>
+      <w:rPr>
+        <w:rFonts w:ascii="Wingdings" w:hAnsi="Wingdings" w:hint="default"/>
+        <w:sz w:val="20"/>
+      </w:rPr>
+    </w:lvl>
+    <w:lvl w:ilvl="6" w:tentative="1">
+      <w:start w:val="1"/>
+      <w:numFmt w:val="bullet"/>
+      <w:lvlText w:val=""/>
+      <w:lvlJc w:val="left"/>
+      <w:pPr>
+        <w:tabs>
+          <w:tab w:val="num" w:pos="5040"/>
+        </w:tabs>
+        <w:ind w:left="5040" w:hanging="360"/>
+      </w:pPr>
+      <w:rPr>
+        <w:rFonts w:ascii="Wingdings" w:hAnsi="Wingdings" w:hint="default"/>
+        <w:sz w:val="20"/>
+      </w:rPr>
+    </w:lvl>
+    <w:lvl w:ilvl="7" w:tentative="1">
+      <w:start w:val="1"/>
+      <w:numFmt w:val="bullet"/>
+      <w:lvlText w:val=""/>
+      <w:lvlJc w:val="left"/>
+      <w:pPr>
+        <w:tabs>
+          <w:tab w:val="num" w:pos="5760"/>
+        </w:tabs>
+        <w:ind w:left="5760" w:hanging="360"/>
+      </w:pPr>
+      <w:rPr>
+        <w:rFonts w:ascii="Wingdings" w:hAnsi="Wingdings" w:hint="default"/>
+        <w:sz w:val="20"/>
+      </w:rPr>
+    </w:lvl>
+    <w:lvl w:ilvl="8" w:tentative="1">
+      <w:start w:val="1"/>
+      <w:numFmt w:val="bullet"/>
+      <w:lvlText w:val=""/>
+      <w:lvlJc w:val="left"/>
+      <w:pPr>
+        <w:tabs>
+          <w:tab w:val="num" w:pos="6480"/>
+        </w:tabs>
+        <w:ind w:left="6480" w:hanging="360"/>
+      </w:pPr>
+      <w:rPr>
+        <w:rFonts w:ascii="Wingdings" w:hAnsi="Wingdings" w:hint="default"/>
+        <w:sz w:val="20"/>
+      </w:rPr>
+    </w:lvl>
+  </w:abstractNum>
+  <w:abstractNum w:abstractNumId="3" w15:restartNumberingAfterBreak="0">
+    <w:nsid w:val="2F3F3F69"/>
+    <w:multiLevelType w:val="multilevel"/>
+    <w:tmpl w:val="A47CB224"/>
+    <w:lvl w:ilvl="0">
+      <w:start w:val="1"/>
+      <w:numFmt w:val="bullet"/>
+      <w:lvlText w:val=""/>
+      <w:lvlJc w:val="left"/>
+      <w:pPr>
+        <w:tabs>
+          <w:tab w:val="num" w:pos="720"/>
+        </w:tabs>
+        <w:ind w:left="720" w:hanging="360"/>
+      </w:pPr>
+      <w:rPr>
+        <w:rFonts w:ascii="Symbol" w:hAnsi="Symbol" w:hint="default"/>
+        <w:sz w:val="20"/>
+      </w:rPr>
+    </w:lvl>
+    <w:lvl w:ilvl="1" w:tentative="1">
+      <w:start w:val="1"/>
+      <w:numFmt w:val="bullet"/>
+      <w:lvlText w:val="o"/>
+      <w:lvlJc w:val="left"/>
+      <w:pPr>
+        <w:tabs>
+          <w:tab w:val="num" w:pos="1440"/>
+        </w:tabs>
+        <w:ind w:left="1440" w:hanging="360"/>
+      </w:pPr>
+      <w:rPr>
+        <w:rFonts w:ascii="Courier New" w:hAnsi="Courier New" w:hint="default"/>
+        <w:sz w:val="20"/>
+      </w:rPr>
+    </w:lvl>
+    <w:lvl w:ilvl="2" w:tentative="1">
+      <w:start w:val="1"/>
+      <w:numFmt w:val="bullet"/>
+      <w:lvlText w:val=""/>
+      <w:lvlJc w:val="left"/>
+      <w:pPr>
+        <w:tabs>
+          <w:tab w:val="num" w:pos="2160"/>
+        </w:tabs>
+        <w:ind w:left="2160" w:hanging="360"/>
+      </w:pPr>
+      <w:rPr>
+        <w:rFonts w:ascii="Wingdings" w:hAnsi="Wingdings" w:hint="default"/>
+        <w:sz w:val="20"/>
+      </w:rPr>
+    </w:lvl>
+    <w:lvl w:ilvl="3" w:tentative="1">
+      <w:start w:val="1"/>
+      <w:numFmt w:val="bullet"/>
+      <w:lvlText w:val=""/>
+      <w:lvlJc w:val="left"/>
+      <w:pPr>
+        <w:tabs>
+          <w:tab w:val="num" w:pos="2880"/>
+        </w:tabs>
+        <w:ind w:left="2880" w:hanging="360"/>
+      </w:pPr>
+      <w:rPr>
+        <w:rFonts w:ascii="Wingdings" w:hAnsi="Wingdings" w:hint="default"/>
+        <w:sz w:val="20"/>
+      </w:rPr>
+    </w:lvl>
+    <w:lvl w:ilvl="4" w:tentative="1">
+      <w:start w:val="1"/>
+      <w:numFmt w:val="bullet"/>
+      <w:lvlText w:val=""/>
+      <w:lvlJc w:val="left"/>
+      <w:pPr>
+        <w:tabs>
+          <w:tab w:val="num" w:pos="3600"/>
+        </w:tabs>
+        <w:ind w:left="3600" w:hanging="360"/>
+      </w:pPr>
+      <w:rPr>
+        <w:rFonts w:ascii="Wingdings" w:hAnsi="Wingdings" w:hint="default"/>
+        <w:sz w:val="20"/>
+      </w:rPr>
+    </w:lvl>
+    <w:lvl w:ilvl="5" w:tentative="1">
+      <w:start w:val="1"/>
+      <w:numFmt w:val="bullet"/>
+      <w:lvlText w:val=""/>
+      <w:lvlJc w:val="left"/>
+      <w:pPr>
+        <w:tabs>
+          <w:tab w:val="num" w:pos="4320"/>
+        </w:tabs>
+        <w:ind w:left="4320" w:hanging="360"/>
+      </w:pPr>
+      <w:rPr>
+        <w:rFonts w:ascii="Wingdings" w:hAnsi="Wingdings" w:hint="default"/>
+        <w:sz w:val="20"/>
+      </w:rPr>
+    </w:lvl>
+    <w:lvl w:ilvl="6" w:tentative="1">
+      <w:start w:val="1"/>
+      <w:numFmt w:val="bullet"/>
+      <w:lvlText w:val=""/>
+      <w:lvlJc w:val="left"/>
+      <w:pPr>
+        <w:tabs>
+          <w:tab w:val="num" w:pos="5040"/>
+        </w:tabs>
+        <w:ind w:left="5040" w:hanging="360"/>
+      </w:pPr>
+      <w:rPr>
+        <w:rFonts w:ascii="Wingdings" w:hAnsi="Wingdings" w:hint="default"/>
+        <w:sz w:val="20"/>
+      </w:rPr>
+    </w:lvl>
+    <w:lvl w:ilvl="7" w:tentative="1">
+      <w:start w:val="1"/>
+      <w:numFmt w:val="bullet"/>
+      <w:lvlText w:val=""/>
+      <w:lvlJc w:val="left"/>
+      <w:pPr>
+        <w:tabs>
+          <w:tab w:val="num" w:pos="5760"/>
+        </w:tabs>
+        <w:ind w:left="5760" w:hanging="360"/>
+      </w:pPr>
+      <w:rPr>
+        <w:rFonts w:ascii="Wingdings" w:hAnsi="Wingdings" w:hint="default"/>
+        <w:sz w:val="20"/>
+      </w:rPr>
+    </w:lvl>
+    <w:lvl w:ilvl="8" w:tentative="1">
+      <w:start w:val="1"/>
+      <w:numFmt w:val="bullet"/>
+      <w:lvlText w:val=""/>
+      <w:lvlJc w:val="left"/>
+      <w:pPr>
+        <w:tabs>
+          <w:tab w:val="num" w:pos="6480"/>
+        </w:tabs>
+        <w:ind w:left="6480" w:hanging="360"/>
+      </w:pPr>
+      <w:rPr>
+        <w:rFonts w:ascii="Wingdings" w:hAnsi="Wingdings" w:hint="default"/>
+        <w:sz w:val="20"/>
+      </w:rPr>
+    </w:lvl>
+  </w:abstractNum>
+  <w:abstractNum w:abstractNumId="4" w15:restartNumberingAfterBreak="0">
+    <w:nsid w:val="317B7685"/>
+    <w:multiLevelType w:val="multilevel"/>
+    <w:tmpl w:val="18EC608E"/>
+    <w:lvl w:ilvl="0">
+      <w:start w:val="1"/>
+      <w:numFmt w:val="bullet"/>
+      <w:lvlText w:val=""/>
+      <w:lvlJc w:val="left"/>
+      <w:pPr>
+        <w:tabs>
+          <w:tab w:val="num" w:pos="720"/>
+        </w:tabs>
+        <w:ind w:left="720" w:hanging="360"/>
+      </w:pPr>
+      <w:rPr>
+        <w:rFonts w:ascii="Symbol" w:hAnsi="Symbol" w:hint="default"/>
+        <w:sz w:val="20"/>
+      </w:rPr>
+    </w:lvl>
+    <w:lvl w:ilvl="1" w:tentative="1">
+      <w:start w:val="1"/>
+      <w:numFmt w:val="bullet"/>
+      <w:lvlText w:val="o"/>
+      <w:lvlJc w:val="left"/>
+      <w:pPr>
+        <w:tabs>
+          <w:tab w:val="num" w:pos="1440"/>
+        </w:tabs>
+        <w:ind w:left="1440" w:hanging="360"/>
+      </w:pPr>
+      <w:rPr>
+        <w:rFonts w:ascii="Courier New" w:hAnsi="Courier New" w:hint="default"/>
+        <w:sz w:val="20"/>
+      </w:rPr>
+    </w:lvl>
+    <w:lvl w:ilvl="2" w:tentative="1">
+      <w:start w:val="1"/>
+      <w:numFmt w:val="bullet"/>
+      <w:lvlText w:val=""/>
+      <w:lvlJc w:val="left"/>
+      <w:pPr>
+        <w:tabs>
+          <w:tab w:val="num" w:pos="2160"/>
+        </w:tabs>
+        <w:ind w:left="2160" w:hanging="360"/>
+      </w:pPr>
+      <w:rPr>
+        <w:rFonts w:ascii="Wingdings" w:hAnsi="Wingdings" w:hint="default"/>
+        <w:sz w:val="20"/>
+      </w:rPr>
+    </w:lvl>
+    <w:lvl w:ilvl="3" w:tentative="1">
+      <w:start w:val="1"/>
+      <w:numFmt w:val="bullet"/>
+      <w:lvlText w:val=""/>
+      <w:lvlJc w:val="left"/>
+      <w:pPr>
+        <w:tabs>
+          <w:tab w:val="num" w:pos="2880"/>
+        </w:tabs>
+        <w:ind w:left="2880" w:hanging="360"/>
+      </w:pPr>
+      <w:rPr>
+        <w:rFonts w:ascii="Wingdings" w:hAnsi="Wingdings" w:hint="default"/>
+        <w:sz w:val="20"/>
+      </w:rPr>
+    </w:lvl>
+    <w:lvl w:ilvl="4" w:tentative="1">
+      <w:start w:val="1"/>
+      <w:numFmt w:val="bullet"/>
+      <w:lvlText w:val=""/>
+      <w:lvlJc w:val="left"/>
+      <w:pPr>
+        <w:tabs>
+          <w:tab w:val="num" w:pos="3600"/>
+        </w:tabs>
+        <w:ind w:left="3600" w:hanging="360"/>
+      </w:pPr>
+      <w:rPr>
+        <w:rFonts w:ascii="Wingdings" w:hAnsi="Wingdings" w:hint="default"/>
+        <w:sz w:val="20"/>
+      </w:rPr>
+    </w:lvl>
+    <w:lvl w:ilvl="5" w:tentative="1">
+      <w:start w:val="1"/>
+      <w:numFmt w:val="bullet"/>
+      <w:lvlText w:val=""/>
+      <w:lvlJc w:val="left"/>
+      <w:pPr>
+        <w:tabs>
+          <w:tab w:val="num" w:pos="4320"/>
+        </w:tabs>
+        <w:ind w:left="4320" w:hanging="360"/>
+      </w:pPr>
+      <w:rPr>
+        <w:rFonts w:ascii="Wingdings" w:hAnsi="Wingdings" w:hint="default"/>
+        <w:sz w:val="20"/>
+      </w:rPr>
+    </w:lvl>
+    <w:lvl w:ilvl="6" w:tentative="1">
+      <w:start w:val="1"/>
+      <w:numFmt w:val="bullet"/>
+      <w:lvlText w:val=""/>
+      <w:lvlJc w:val="left"/>
+      <w:pPr>
+        <w:tabs>
+          <w:tab w:val="num" w:pos="5040"/>
+        </w:tabs>
+        <w:ind w:left="5040" w:hanging="360"/>
+      </w:pPr>
+      <w:rPr>
+        <w:rFonts w:ascii="Wingdings" w:hAnsi="Wingdings" w:hint="default"/>
+        <w:sz w:val="20"/>
+      </w:rPr>
+    </w:lvl>
+    <w:lvl w:ilvl="7" w:tentative="1">
+      <w:start w:val="1"/>
+      <w:numFmt w:val="bullet"/>
+      <w:lvlText w:val=""/>
+      <w:lvlJc w:val="left"/>
+      <w:pPr>
+        <w:tabs>
+          <w:tab w:val="num" w:pos="5760"/>
+        </w:tabs>
+        <w:ind w:left="5760" w:hanging="360"/>
+      </w:pPr>
+      <w:rPr>
+        <w:rFonts w:ascii="Wingdings" w:hAnsi="Wingdings" w:hint="default"/>
+        <w:sz w:val="20"/>
+      </w:rPr>
+    </w:lvl>
+    <w:lvl w:ilvl="8" w:tentative="1">
+      <w:start w:val="1"/>
+      <w:numFmt w:val="bullet"/>
+      <w:lvlText w:val=""/>
+      <w:lvlJc w:val="left"/>
+      <w:pPr>
+        <w:tabs>
+          <w:tab w:val="num" w:pos="6480"/>
+        </w:tabs>
+        <w:ind w:left="6480" w:hanging="360"/>
+      </w:pPr>
+      <w:rPr>
+        <w:rFonts w:ascii="Wingdings" w:hAnsi="Wingdings" w:hint="default"/>
+        <w:sz w:val="20"/>
+      </w:rPr>
+    </w:lvl>
+  </w:abstractNum>
+  <w:abstractNum w:abstractNumId="5" w15:restartNumberingAfterBreak="0">
     <w:nsid w:val="35DB57F6"/>
     <w:multiLevelType w:val="hybridMultilevel"/>
     <w:tmpl w:val="47E6C23E"/>
@@ -457,8 +2812,935 @@
       </w:pPr>
     </w:lvl>
   </w:abstractNum>
+  <w:abstractNum w:abstractNumId="6" w15:restartNumberingAfterBreak="0">
+    <w:nsid w:val="399F3ECD"/>
+    <w:multiLevelType w:val="multilevel"/>
+    <w:tmpl w:val="21760698"/>
+    <w:lvl w:ilvl="0">
+      <w:start w:val="1"/>
+      <w:numFmt w:val="bullet"/>
+      <w:lvlText w:val=""/>
+      <w:lvlJc w:val="left"/>
+      <w:pPr>
+        <w:tabs>
+          <w:tab w:val="num" w:pos="720"/>
+        </w:tabs>
+        <w:ind w:left="720" w:hanging="360"/>
+      </w:pPr>
+      <w:rPr>
+        <w:rFonts w:ascii="Symbol" w:hAnsi="Symbol" w:hint="default"/>
+        <w:sz w:val="20"/>
+      </w:rPr>
+    </w:lvl>
+    <w:lvl w:ilvl="1" w:tentative="1">
+      <w:start w:val="1"/>
+      <w:numFmt w:val="bullet"/>
+      <w:lvlText w:val="o"/>
+      <w:lvlJc w:val="left"/>
+      <w:pPr>
+        <w:tabs>
+          <w:tab w:val="num" w:pos="1440"/>
+        </w:tabs>
+        <w:ind w:left="1440" w:hanging="360"/>
+      </w:pPr>
+      <w:rPr>
+        <w:rFonts w:ascii="Courier New" w:hAnsi="Courier New" w:hint="default"/>
+        <w:sz w:val="20"/>
+      </w:rPr>
+    </w:lvl>
+    <w:lvl w:ilvl="2" w:tentative="1">
+      <w:start w:val="1"/>
+      <w:numFmt w:val="bullet"/>
+      <w:lvlText w:val=""/>
+      <w:lvlJc w:val="left"/>
+      <w:pPr>
+        <w:tabs>
+          <w:tab w:val="num" w:pos="2160"/>
+        </w:tabs>
+        <w:ind w:left="2160" w:hanging="360"/>
+      </w:pPr>
+      <w:rPr>
+        <w:rFonts w:ascii="Wingdings" w:hAnsi="Wingdings" w:hint="default"/>
+        <w:sz w:val="20"/>
+      </w:rPr>
+    </w:lvl>
+    <w:lvl w:ilvl="3" w:tentative="1">
+      <w:start w:val="1"/>
+      <w:numFmt w:val="bullet"/>
+      <w:lvlText w:val=""/>
+      <w:lvlJc w:val="left"/>
+      <w:pPr>
+        <w:tabs>
+          <w:tab w:val="num" w:pos="2880"/>
+        </w:tabs>
+        <w:ind w:left="2880" w:hanging="360"/>
+      </w:pPr>
+      <w:rPr>
+        <w:rFonts w:ascii="Wingdings" w:hAnsi="Wingdings" w:hint="default"/>
+        <w:sz w:val="20"/>
+      </w:rPr>
+    </w:lvl>
+    <w:lvl w:ilvl="4" w:tentative="1">
+      <w:start w:val="1"/>
+      <w:numFmt w:val="bullet"/>
+      <w:lvlText w:val=""/>
+      <w:lvlJc w:val="left"/>
+      <w:pPr>
+        <w:tabs>
+          <w:tab w:val="num" w:pos="3600"/>
+        </w:tabs>
+        <w:ind w:left="3600" w:hanging="360"/>
+      </w:pPr>
+      <w:rPr>
+        <w:rFonts w:ascii="Wingdings" w:hAnsi="Wingdings" w:hint="default"/>
+        <w:sz w:val="20"/>
+      </w:rPr>
+    </w:lvl>
+    <w:lvl w:ilvl="5" w:tentative="1">
+      <w:start w:val="1"/>
+      <w:numFmt w:val="bullet"/>
+      <w:lvlText w:val=""/>
+      <w:lvlJc w:val="left"/>
+      <w:pPr>
+        <w:tabs>
+          <w:tab w:val="num" w:pos="4320"/>
+        </w:tabs>
+        <w:ind w:left="4320" w:hanging="360"/>
+      </w:pPr>
+      <w:rPr>
+        <w:rFonts w:ascii="Wingdings" w:hAnsi="Wingdings" w:hint="default"/>
+        <w:sz w:val="20"/>
+      </w:rPr>
+    </w:lvl>
+    <w:lvl w:ilvl="6" w:tentative="1">
+      <w:start w:val="1"/>
+      <w:numFmt w:val="bullet"/>
+      <w:lvlText w:val=""/>
+      <w:lvlJc w:val="left"/>
+      <w:pPr>
+        <w:tabs>
+          <w:tab w:val="num" w:pos="5040"/>
+        </w:tabs>
+        <w:ind w:left="5040" w:hanging="360"/>
+      </w:pPr>
+      <w:rPr>
+        <w:rFonts w:ascii="Wingdings" w:hAnsi="Wingdings" w:hint="default"/>
+        <w:sz w:val="20"/>
+      </w:rPr>
+    </w:lvl>
+    <w:lvl w:ilvl="7" w:tentative="1">
+      <w:start w:val="1"/>
+      <w:numFmt w:val="bullet"/>
+      <w:lvlText w:val=""/>
+      <w:lvlJc w:val="left"/>
+      <w:pPr>
+        <w:tabs>
+          <w:tab w:val="num" w:pos="5760"/>
+        </w:tabs>
+        <w:ind w:left="5760" w:hanging="360"/>
+      </w:pPr>
+      <w:rPr>
+        <w:rFonts w:ascii="Wingdings" w:hAnsi="Wingdings" w:hint="default"/>
+        <w:sz w:val="20"/>
+      </w:rPr>
+    </w:lvl>
+    <w:lvl w:ilvl="8" w:tentative="1">
+      <w:start w:val="1"/>
+      <w:numFmt w:val="bullet"/>
+      <w:lvlText w:val=""/>
+      <w:lvlJc w:val="left"/>
+      <w:pPr>
+        <w:tabs>
+          <w:tab w:val="num" w:pos="6480"/>
+        </w:tabs>
+        <w:ind w:left="6480" w:hanging="360"/>
+      </w:pPr>
+      <w:rPr>
+        <w:rFonts w:ascii="Wingdings" w:hAnsi="Wingdings" w:hint="default"/>
+        <w:sz w:val="20"/>
+      </w:rPr>
+    </w:lvl>
+  </w:abstractNum>
+  <w:abstractNum w:abstractNumId="7" w15:restartNumberingAfterBreak="0">
+    <w:nsid w:val="47815E5E"/>
+    <w:multiLevelType w:val="multilevel"/>
+    <w:tmpl w:val="33165EF8"/>
+    <w:lvl w:ilvl="0">
+      <w:start w:val="1"/>
+      <w:numFmt w:val="bullet"/>
+      <w:lvlText w:val=""/>
+      <w:lvlJc w:val="left"/>
+      <w:pPr>
+        <w:tabs>
+          <w:tab w:val="num" w:pos="720"/>
+        </w:tabs>
+        <w:ind w:left="720" w:hanging="360"/>
+      </w:pPr>
+      <w:rPr>
+        <w:rFonts w:ascii="Symbol" w:hAnsi="Symbol" w:hint="default"/>
+        <w:sz w:val="20"/>
+      </w:rPr>
+    </w:lvl>
+    <w:lvl w:ilvl="1" w:tentative="1">
+      <w:start w:val="1"/>
+      <w:numFmt w:val="bullet"/>
+      <w:lvlText w:val="o"/>
+      <w:lvlJc w:val="left"/>
+      <w:pPr>
+        <w:tabs>
+          <w:tab w:val="num" w:pos="1440"/>
+        </w:tabs>
+        <w:ind w:left="1440" w:hanging="360"/>
+      </w:pPr>
+      <w:rPr>
+        <w:rFonts w:ascii="Courier New" w:hAnsi="Courier New" w:hint="default"/>
+        <w:sz w:val="20"/>
+      </w:rPr>
+    </w:lvl>
+    <w:lvl w:ilvl="2" w:tentative="1">
+      <w:start w:val="1"/>
+      <w:numFmt w:val="bullet"/>
+      <w:lvlText w:val=""/>
+      <w:lvlJc w:val="left"/>
+      <w:pPr>
+        <w:tabs>
+          <w:tab w:val="num" w:pos="2160"/>
+        </w:tabs>
+        <w:ind w:left="2160" w:hanging="360"/>
+      </w:pPr>
+      <w:rPr>
+        <w:rFonts w:ascii="Wingdings" w:hAnsi="Wingdings" w:hint="default"/>
+        <w:sz w:val="20"/>
+      </w:rPr>
+    </w:lvl>
+    <w:lvl w:ilvl="3" w:tentative="1">
+      <w:start w:val="1"/>
+      <w:numFmt w:val="bullet"/>
+      <w:lvlText w:val=""/>
+      <w:lvlJc w:val="left"/>
+      <w:pPr>
+        <w:tabs>
+          <w:tab w:val="num" w:pos="2880"/>
+        </w:tabs>
+        <w:ind w:left="2880" w:hanging="360"/>
+      </w:pPr>
+      <w:rPr>
+        <w:rFonts w:ascii="Wingdings" w:hAnsi="Wingdings" w:hint="default"/>
+        <w:sz w:val="20"/>
+      </w:rPr>
+    </w:lvl>
+    <w:lvl w:ilvl="4" w:tentative="1">
+      <w:start w:val="1"/>
+      <w:numFmt w:val="bullet"/>
+      <w:lvlText w:val=""/>
+      <w:lvlJc w:val="left"/>
+      <w:pPr>
+        <w:tabs>
+          <w:tab w:val="num" w:pos="3600"/>
+        </w:tabs>
+        <w:ind w:left="3600" w:hanging="360"/>
+      </w:pPr>
+      <w:rPr>
+        <w:rFonts w:ascii="Wingdings" w:hAnsi="Wingdings" w:hint="default"/>
+        <w:sz w:val="20"/>
+      </w:rPr>
+    </w:lvl>
+    <w:lvl w:ilvl="5" w:tentative="1">
+      <w:start w:val="1"/>
+      <w:numFmt w:val="bullet"/>
+      <w:lvlText w:val=""/>
+      <w:lvlJc w:val="left"/>
+      <w:pPr>
+        <w:tabs>
+          <w:tab w:val="num" w:pos="4320"/>
+        </w:tabs>
+        <w:ind w:left="4320" w:hanging="360"/>
+      </w:pPr>
+      <w:rPr>
+        <w:rFonts w:ascii="Wingdings" w:hAnsi="Wingdings" w:hint="default"/>
+        <w:sz w:val="20"/>
+      </w:rPr>
+    </w:lvl>
+    <w:lvl w:ilvl="6" w:tentative="1">
+      <w:start w:val="1"/>
+      <w:numFmt w:val="bullet"/>
+      <w:lvlText w:val=""/>
+      <w:lvlJc w:val="left"/>
+      <w:pPr>
+        <w:tabs>
+          <w:tab w:val="num" w:pos="5040"/>
+        </w:tabs>
+        <w:ind w:left="5040" w:hanging="360"/>
+      </w:pPr>
+      <w:rPr>
+        <w:rFonts w:ascii="Wingdings" w:hAnsi="Wingdings" w:hint="default"/>
+        <w:sz w:val="20"/>
+      </w:rPr>
+    </w:lvl>
+    <w:lvl w:ilvl="7" w:tentative="1">
+      <w:start w:val="1"/>
+      <w:numFmt w:val="bullet"/>
+      <w:lvlText w:val=""/>
+      <w:lvlJc w:val="left"/>
+      <w:pPr>
+        <w:tabs>
+          <w:tab w:val="num" w:pos="5760"/>
+        </w:tabs>
+        <w:ind w:left="5760" w:hanging="360"/>
+      </w:pPr>
+      <w:rPr>
+        <w:rFonts w:ascii="Wingdings" w:hAnsi="Wingdings" w:hint="default"/>
+        <w:sz w:val="20"/>
+      </w:rPr>
+    </w:lvl>
+    <w:lvl w:ilvl="8" w:tentative="1">
+      <w:start w:val="1"/>
+      <w:numFmt w:val="bullet"/>
+      <w:lvlText w:val=""/>
+      <w:lvlJc w:val="left"/>
+      <w:pPr>
+        <w:tabs>
+          <w:tab w:val="num" w:pos="6480"/>
+        </w:tabs>
+        <w:ind w:left="6480" w:hanging="360"/>
+      </w:pPr>
+      <w:rPr>
+        <w:rFonts w:ascii="Wingdings" w:hAnsi="Wingdings" w:hint="default"/>
+        <w:sz w:val="20"/>
+      </w:rPr>
+    </w:lvl>
+  </w:abstractNum>
+  <w:abstractNum w:abstractNumId="8" w15:restartNumberingAfterBreak="0">
+    <w:nsid w:val="58C42620"/>
+    <w:multiLevelType w:val="multilevel"/>
+    <w:tmpl w:val="8FF08068"/>
+    <w:lvl w:ilvl="0">
+      <w:start w:val="1"/>
+      <w:numFmt w:val="bullet"/>
+      <w:lvlText w:val=""/>
+      <w:lvlJc w:val="left"/>
+      <w:pPr>
+        <w:tabs>
+          <w:tab w:val="num" w:pos="720"/>
+        </w:tabs>
+        <w:ind w:left="720" w:hanging="360"/>
+      </w:pPr>
+      <w:rPr>
+        <w:rFonts w:ascii="Symbol" w:hAnsi="Symbol" w:hint="default"/>
+        <w:sz w:val="20"/>
+      </w:rPr>
+    </w:lvl>
+    <w:lvl w:ilvl="1" w:tentative="1">
+      <w:start w:val="1"/>
+      <w:numFmt w:val="bullet"/>
+      <w:lvlText w:val="o"/>
+      <w:lvlJc w:val="left"/>
+      <w:pPr>
+        <w:tabs>
+          <w:tab w:val="num" w:pos="1440"/>
+        </w:tabs>
+        <w:ind w:left="1440" w:hanging="360"/>
+      </w:pPr>
+      <w:rPr>
+        <w:rFonts w:ascii="Courier New" w:hAnsi="Courier New" w:hint="default"/>
+        <w:sz w:val="20"/>
+      </w:rPr>
+    </w:lvl>
+    <w:lvl w:ilvl="2" w:tentative="1">
+      <w:start w:val="1"/>
+      <w:numFmt w:val="bullet"/>
+      <w:lvlText w:val=""/>
+      <w:lvlJc w:val="left"/>
+      <w:pPr>
+        <w:tabs>
+          <w:tab w:val="num" w:pos="2160"/>
+        </w:tabs>
+        <w:ind w:left="2160" w:hanging="360"/>
+      </w:pPr>
+      <w:rPr>
+        <w:rFonts w:ascii="Wingdings" w:hAnsi="Wingdings" w:hint="default"/>
+        <w:sz w:val="20"/>
+      </w:rPr>
+    </w:lvl>
+    <w:lvl w:ilvl="3" w:tentative="1">
+      <w:start w:val="1"/>
+      <w:numFmt w:val="bullet"/>
+      <w:lvlText w:val=""/>
+      <w:lvlJc w:val="left"/>
+      <w:pPr>
+        <w:tabs>
+          <w:tab w:val="num" w:pos="2880"/>
+        </w:tabs>
+        <w:ind w:left="2880" w:hanging="360"/>
+      </w:pPr>
+      <w:rPr>
+        <w:rFonts w:ascii="Wingdings" w:hAnsi="Wingdings" w:hint="default"/>
+        <w:sz w:val="20"/>
+      </w:rPr>
+    </w:lvl>
+    <w:lvl w:ilvl="4" w:tentative="1">
+      <w:start w:val="1"/>
+      <w:numFmt w:val="bullet"/>
+      <w:lvlText w:val=""/>
+      <w:lvlJc w:val="left"/>
+      <w:pPr>
+        <w:tabs>
+          <w:tab w:val="num" w:pos="3600"/>
+        </w:tabs>
+        <w:ind w:left="3600" w:hanging="360"/>
+      </w:pPr>
+      <w:rPr>
+        <w:rFonts w:ascii="Wingdings" w:hAnsi="Wingdings" w:hint="default"/>
+        <w:sz w:val="20"/>
+      </w:rPr>
+    </w:lvl>
+    <w:lvl w:ilvl="5" w:tentative="1">
+      <w:start w:val="1"/>
+      <w:numFmt w:val="bullet"/>
+      <w:lvlText w:val=""/>
+      <w:lvlJc w:val="left"/>
+      <w:pPr>
+        <w:tabs>
+          <w:tab w:val="num" w:pos="4320"/>
+        </w:tabs>
+        <w:ind w:left="4320" w:hanging="360"/>
+      </w:pPr>
+      <w:rPr>
+        <w:rFonts w:ascii="Wingdings" w:hAnsi="Wingdings" w:hint="default"/>
+        <w:sz w:val="20"/>
+      </w:rPr>
+    </w:lvl>
+    <w:lvl w:ilvl="6" w:tentative="1">
+      <w:start w:val="1"/>
+      <w:numFmt w:val="bullet"/>
+      <w:lvlText w:val=""/>
+      <w:lvlJc w:val="left"/>
+      <w:pPr>
+        <w:tabs>
+          <w:tab w:val="num" w:pos="5040"/>
+        </w:tabs>
+        <w:ind w:left="5040" w:hanging="360"/>
+      </w:pPr>
+      <w:rPr>
+        <w:rFonts w:ascii="Wingdings" w:hAnsi="Wingdings" w:hint="default"/>
+        <w:sz w:val="20"/>
+      </w:rPr>
+    </w:lvl>
+    <w:lvl w:ilvl="7" w:tentative="1">
+      <w:start w:val="1"/>
+      <w:numFmt w:val="bullet"/>
+      <w:lvlText w:val=""/>
+      <w:lvlJc w:val="left"/>
+      <w:pPr>
+        <w:tabs>
+          <w:tab w:val="num" w:pos="5760"/>
+        </w:tabs>
+        <w:ind w:left="5760" w:hanging="360"/>
+      </w:pPr>
+      <w:rPr>
+        <w:rFonts w:ascii="Wingdings" w:hAnsi="Wingdings" w:hint="default"/>
+        <w:sz w:val="20"/>
+      </w:rPr>
+    </w:lvl>
+    <w:lvl w:ilvl="8" w:tentative="1">
+      <w:start w:val="1"/>
+      <w:numFmt w:val="bullet"/>
+      <w:lvlText w:val=""/>
+      <w:lvlJc w:val="left"/>
+      <w:pPr>
+        <w:tabs>
+          <w:tab w:val="num" w:pos="6480"/>
+        </w:tabs>
+        <w:ind w:left="6480" w:hanging="360"/>
+      </w:pPr>
+      <w:rPr>
+        <w:rFonts w:ascii="Wingdings" w:hAnsi="Wingdings" w:hint="default"/>
+        <w:sz w:val="20"/>
+      </w:rPr>
+    </w:lvl>
+  </w:abstractNum>
+  <w:abstractNum w:abstractNumId="9" w15:restartNumberingAfterBreak="0">
+    <w:nsid w:val="61CD2FC5"/>
+    <w:multiLevelType w:val="multilevel"/>
+    <w:tmpl w:val="9568537E"/>
+    <w:lvl w:ilvl="0">
+      <w:start w:val="1"/>
+      <w:numFmt w:val="bullet"/>
+      <w:lvlText w:val=""/>
+      <w:lvlJc w:val="left"/>
+      <w:pPr>
+        <w:tabs>
+          <w:tab w:val="num" w:pos="720"/>
+        </w:tabs>
+        <w:ind w:left="720" w:hanging="360"/>
+      </w:pPr>
+      <w:rPr>
+        <w:rFonts w:ascii="Symbol" w:hAnsi="Symbol" w:hint="default"/>
+        <w:sz w:val="20"/>
+      </w:rPr>
+    </w:lvl>
+    <w:lvl w:ilvl="1" w:tentative="1">
+      <w:start w:val="1"/>
+      <w:numFmt w:val="bullet"/>
+      <w:lvlText w:val="o"/>
+      <w:lvlJc w:val="left"/>
+      <w:pPr>
+        <w:tabs>
+          <w:tab w:val="num" w:pos="1440"/>
+        </w:tabs>
+        <w:ind w:left="1440" w:hanging="360"/>
+      </w:pPr>
+      <w:rPr>
+        <w:rFonts w:ascii="Courier New" w:hAnsi="Courier New" w:hint="default"/>
+        <w:sz w:val="20"/>
+      </w:rPr>
+    </w:lvl>
+    <w:lvl w:ilvl="2" w:tentative="1">
+      <w:start w:val="1"/>
+      <w:numFmt w:val="bullet"/>
+      <w:lvlText w:val=""/>
+      <w:lvlJc w:val="left"/>
+      <w:pPr>
+        <w:tabs>
+          <w:tab w:val="num" w:pos="2160"/>
+        </w:tabs>
+        <w:ind w:left="2160" w:hanging="360"/>
+      </w:pPr>
+      <w:rPr>
+        <w:rFonts w:ascii="Wingdings" w:hAnsi="Wingdings" w:hint="default"/>
+        <w:sz w:val="20"/>
+      </w:rPr>
+    </w:lvl>
+    <w:lvl w:ilvl="3" w:tentative="1">
+      <w:start w:val="1"/>
+      <w:numFmt w:val="bullet"/>
+      <w:lvlText w:val=""/>
+      <w:lvlJc w:val="left"/>
+      <w:pPr>
+        <w:tabs>
+          <w:tab w:val="num" w:pos="2880"/>
+        </w:tabs>
+        <w:ind w:left="2880" w:hanging="360"/>
+      </w:pPr>
+      <w:rPr>
+        <w:rFonts w:ascii="Wingdings" w:hAnsi="Wingdings" w:hint="default"/>
+        <w:sz w:val="20"/>
+      </w:rPr>
+    </w:lvl>
+    <w:lvl w:ilvl="4" w:tentative="1">
+      <w:start w:val="1"/>
+      <w:numFmt w:val="bullet"/>
+      <w:lvlText w:val=""/>
+      <w:lvlJc w:val="left"/>
+      <w:pPr>
+        <w:tabs>
+          <w:tab w:val="num" w:pos="3600"/>
+        </w:tabs>
+        <w:ind w:left="3600" w:hanging="360"/>
+      </w:pPr>
+      <w:rPr>
+        <w:rFonts w:ascii="Wingdings" w:hAnsi="Wingdings" w:hint="default"/>
+        <w:sz w:val="20"/>
+      </w:rPr>
+    </w:lvl>
+    <w:lvl w:ilvl="5" w:tentative="1">
+      <w:start w:val="1"/>
+      <w:numFmt w:val="bullet"/>
+      <w:lvlText w:val=""/>
+      <w:lvlJc w:val="left"/>
+      <w:pPr>
+        <w:tabs>
+          <w:tab w:val="num" w:pos="4320"/>
+        </w:tabs>
+        <w:ind w:left="4320" w:hanging="360"/>
+      </w:pPr>
+      <w:rPr>
+        <w:rFonts w:ascii="Wingdings" w:hAnsi="Wingdings" w:hint="default"/>
+        <w:sz w:val="20"/>
+      </w:rPr>
+    </w:lvl>
+    <w:lvl w:ilvl="6" w:tentative="1">
+      <w:start w:val="1"/>
+      <w:numFmt w:val="bullet"/>
+      <w:lvlText w:val=""/>
+      <w:lvlJc w:val="left"/>
+      <w:pPr>
+        <w:tabs>
+          <w:tab w:val="num" w:pos="5040"/>
+        </w:tabs>
+        <w:ind w:left="5040" w:hanging="360"/>
+      </w:pPr>
+      <w:rPr>
+        <w:rFonts w:ascii="Wingdings" w:hAnsi="Wingdings" w:hint="default"/>
+        <w:sz w:val="20"/>
+      </w:rPr>
+    </w:lvl>
+    <w:lvl w:ilvl="7" w:tentative="1">
+      <w:start w:val="1"/>
+      <w:numFmt w:val="bullet"/>
+      <w:lvlText w:val=""/>
+      <w:lvlJc w:val="left"/>
+      <w:pPr>
+        <w:tabs>
+          <w:tab w:val="num" w:pos="5760"/>
+        </w:tabs>
+        <w:ind w:left="5760" w:hanging="360"/>
+      </w:pPr>
+      <w:rPr>
+        <w:rFonts w:ascii="Wingdings" w:hAnsi="Wingdings" w:hint="default"/>
+        <w:sz w:val="20"/>
+      </w:rPr>
+    </w:lvl>
+    <w:lvl w:ilvl="8" w:tentative="1">
+      <w:start w:val="1"/>
+      <w:numFmt w:val="bullet"/>
+      <w:lvlText w:val=""/>
+      <w:lvlJc w:val="left"/>
+      <w:pPr>
+        <w:tabs>
+          <w:tab w:val="num" w:pos="6480"/>
+        </w:tabs>
+        <w:ind w:left="6480" w:hanging="360"/>
+      </w:pPr>
+      <w:rPr>
+        <w:rFonts w:ascii="Wingdings" w:hAnsi="Wingdings" w:hint="default"/>
+        <w:sz w:val="20"/>
+      </w:rPr>
+    </w:lvl>
+  </w:abstractNum>
+  <w:abstractNum w:abstractNumId="10" w15:restartNumberingAfterBreak="0">
+    <w:nsid w:val="631C7116"/>
+    <w:multiLevelType w:val="multilevel"/>
+    <w:tmpl w:val="6722023A"/>
+    <w:lvl w:ilvl="0">
+      <w:start w:val="1"/>
+      <w:numFmt w:val="bullet"/>
+      <w:lvlText w:val=""/>
+      <w:lvlJc w:val="left"/>
+      <w:pPr>
+        <w:tabs>
+          <w:tab w:val="num" w:pos="720"/>
+        </w:tabs>
+        <w:ind w:left="720" w:hanging="360"/>
+      </w:pPr>
+      <w:rPr>
+        <w:rFonts w:ascii="Symbol" w:hAnsi="Symbol" w:hint="default"/>
+        <w:sz w:val="20"/>
+      </w:rPr>
+    </w:lvl>
+    <w:lvl w:ilvl="1" w:tentative="1">
+      <w:start w:val="1"/>
+      <w:numFmt w:val="bullet"/>
+      <w:lvlText w:val="o"/>
+      <w:lvlJc w:val="left"/>
+      <w:pPr>
+        <w:tabs>
+          <w:tab w:val="num" w:pos="1440"/>
+        </w:tabs>
+        <w:ind w:left="1440" w:hanging="360"/>
+      </w:pPr>
+      <w:rPr>
+        <w:rFonts w:ascii="Courier New" w:hAnsi="Courier New" w:hint="default"/>
+        <w:sz w:val="20"/>
+      </w:rPr>
+    </w:lvl>
+    <w:lvl w:ilvl="2" w:tentative="1">
+      <w:start w:val="1"/>
+      <w:numFmt w:val="bullet"/>
+      <w:lvlText w:val=""/>
+      <w:lvlJc w:val="left"/>
+      <w:pPr>
+        <w:tabs>
+          <w:tab w:val="num" w:pos="2160"/>
+        </w:tabs>
+        <w:ind w:left="2160" w:hanging="360"/>
+      </w:pPr>
+      <w:rPr>
+        <w:rFonts w:ascii="Wingdings" w:hAnsi="Wingdings" w:hint="default"/>
+        <w:sz w:val="20"/>
+      </w:rPr>
+    </w:lvl>
+    <w:lvl w:ilvl="3" w:tentative="1">
+      <w:start w:val="1"/>
+      <w:numFmt w:val="bullet"/>
+      <w:lvlText w:val=""/>
+      <w:lvlJc w:val="left"/>
+      <w:pPr>
+        <w:tabs>
+          <w:tab w:val="num" w:pos="2880"/>
+        </w:tabs>
+        <w:ind w:left="2880" w:hanging="360"/>
+      </w:pPr>
+      <w:rPr>
+        <w:rFonts w:ascii="Wingdings" w:hAnsi="Wingdings" w:hint="default"/>
+        <w:sz w:val="20"/>
+      </w:rPr>
+    </w:lvl>
+    <w:lvl w:ilvl="4" w:tentative="1">
+      <w:start w:val="1"/>
+      <w:numFmt w:val="bullet"/>
+      <w:lvlText w:val=""/>
+      <w:lvlJc w:val="left"/>
+      <w:pPr>
+        <w:tabs>
+          <w:tab w:val="num" w:pos="3600"/>
+        </w:tabs>
+        <w:ind w:left="3600" w:hanging="360"/>
+      </w:pPr>
+      <w:rPr>
+        <w:rFonts w:ascii="Wingdings" w:hAnsi="Wingdings" w:hint="default"/>
+        <w:sz w:val="20"/>
+      </w:rPr>
+    </w:lvl>
+    <w:lvl w:ilvl="5" w:tentative="1">
+      <w:start w:val="1"/>
+      <w:numFmt w:val="bullet"/>
+      <w:lvlText w:val=""/>
+      <w:lvlJc w:val="left"/>
+      <w:pPr>
+        <w:tabs>
+          <w:tab w:val="num" w:pos="4320"/>
+        </w:tabs>
+        <w:ind w:left="4320" w:hanging="360"/>
+      </w:pPr>
+      <w:rPr>
+        <w:rFonts w:ascii="Wingdings" w:hAnsi="Wingdings" w:hint="default"/>
+        <w:sz w:val="20"/>
+      </w:rPr>
+    </w:lvl>
+    <w:lvl w:ilvl="6" w:tentative="1">
+      <w:start w:val="1"/>
+      <w:numFmt w:val="bullet"/>
+      <w:lvlText w:val=""/>
+      <w:lvlJc w:val="left"/>
+      <w:pPr>
+        <w:tabs>
+          <w:tab w:val="num" w:pos="5040"/>
+        </w:tabs>
+        <w:ind w:left="5040" w:hanging="360"/>
+      </w:pPr>
+      <w:rPr>
+        <w:rFonts w:ascii="Wingdings" w:hAnsi="Wingdings" w:hint="default"/>
+        <w:sz w:val="20"/>
+      </w:rPr>
+    </w:lvl>
+    <w:lvl w:ilvl="7" w:tentative="1">
+      <w:start w:val="1"/>
+      <w:numFmt w:val="bullet"/>
+      <w:lvlText w:val=""/>
+      <w:lvlJc w:val="left"/>
+      <w:pPr>
+        <w:tabs>
+          <w:tab w:val="num" w:pos="5760"/>
+        </w:tabs>
+        <w:ind w:left="5760" w:hanging="360"/>
+      </w:pPr>
+      <w:rPr>
+        <w:rFonts w:ascii="Wingdings" w:hAnsi="Wingdings" w:hint="default"/>
+        <w:sz w:val="20"/>
+      </w:rPr>
+    </w:lvl>
+    <w:lvl w:ilvl="8" w:tentative="1">
+      <w:start w:val="1"/>
+      <w:numFmt w:val="bullet"/>
+      <w:lvlText w:val=""/>
+      <w:lvlJc w:val="left"/>
+      <w:pPr>
+        <w:tabs>
+          <w:tab w:val="num" w:pos="6480"/>
+        </w:tabs>
+        <w:ind w:left="6480" w:hanging="360"/>
+      </w:pPr>
+      <w:rPr>
+        <w:rFonts w:ascii="Wingdings" w:hAnsi="Wingdings" w:hint="default"/>
+        <w:sz w:val="20"/>
+      </w:rPr>
+    </w:lvl>
+  </w:abstractNum>
+  <w:abstractNum w:abstractNumId="11" w15:restartNumberingAfterBreak="0">
+    <w:nsid w:val="6ECD7124"/>
+    <w:multiLevelType w:val="multilevel"/>
+    <w:tmpl w:val="61821BAC"/>
+    <w:lvl w:ilvl="0">
+      <w:start w:val="1"/>
+      <w:numFmt w:val="bullet"/>
+      <w:lvlText w:val=""/>
+      <w:lvlJc w:val="left"/>
+      <w:pPr>
+        <w:tabs>
+          <w:tab w:val="num" w:pos="720"/>
+        </w:tabs>
+        <w:ind w:left="720" w:hanging="360"/>
+      </w:pPr>
+      <w:rPr>
+        <w:rFonts w:ascii="Symbol" w:hAnsi="Symbol" w:hint="default"/>
+        <w:sz w:val="20"/>
+      </w:rPr>
+    </w:lvl>
+    <w:lvl w:ilvl="1" w:tentative="1">
+      <w:start w:val="1"/>
+      <w:numFmt w:val="bullet"/>
+      <w:lvlText w:val="o"/>
+      <w:lvlJc w:val="left"/>
+      <w:pPr>
+        <w:tabs>
+          <w:tab w:val="num" w:pos="1440"/>
+        </w:tabs>
+        <w:ind w:left="1440" w:hanging="360"/>
+      </w:pPr>
+      <w:rPr>
+        <w:rFonts w:ascii="Courier New" w:hAnsi="Courier New" w:hint="default"/>
+        <w:sz w:val="20"/>
+      </w:rPr>
+    </w:lvl>
+    <w:lvl w:ilvl="2" w:tentative="1">
+      <w:start w:val="1"/>
+      <w:numFmt w:val="bullet"/>
+      <w:lvlText w:val=""/>
+      <w:lvlJc w:val="left"/>
+      <w:pPr>
+        <w:tabs>
+          <w:tab w:val="num" w:pos="2160"/>
+        </w:tabs>
+        <w:ind w:left="2160" w:hanging="360"/>
+      </w:pPr>
+      <w:rPr>
+        <w:rFonts w:ascii="Wingdings" w:hAnsi="Wingdings" w:hint="default"/>
+        <w:sz w:val="20"/>
+      </w:rPr>
+    </w:lvl>
+    <w:lvl w:ilvl="3" w:tentative="1">
+      <w:start w:val="1"/>
+      <w:numFmt w:val="bullet"/>
+      <w:lvlText w:val=""/>
+      <w:lvlJc w:val="left"/>
+      <w:pPr>
+        <w:tabs>
+          <w:tab w:val="num" w:pos="2880"/>
+        </w:tabs>
+        <w:ind w:left="2880" w:hanging="360"/>
+      </w:pPr>
+      <w:rPr>
+        <w:rFonts w:ascii="Wingdings" w:hAnsi="Wingdings" w:hint="default"/>
+        <w:sz w:val="20"/>
+      </w:rPr>
+    </w:lvl>
+    <w:lvl w:ilvl="4" w:tentative="1">
+      <w:start w:val="1"/>
+      <w:numFmt w:val="bullet"/>
+      <w:lvlText w:val=""/>
+      <w:lvlJc w:val="left"/>
+      <w:pPr>
+        <w:tabs>
+          <w:tab w:val="num" w:pos="3600"/>
+        </w:tabs>
+        <w:ind w:left="3600" w:hanging="360"/>
+      </w:pPr>
+      <w:rPr>
+        <w:rFonts w:ascii="Wingdings" w:hAnsi="Wingdings" w:hint="default"/>
+        <w:sz w:val="20"/>
+      </w:rPr>
+    </w:lvl>
+    <w:lvl w:ilvl="5" w:tentative="1">
+      <w:start w:val="1"/>
+      <w:numFmt w:val="bullet"/>
+      <w:lvlText w:val=""/>
+      <w:lvlJc w:val="left"/>
+      <w:pPr>
+        <w:tabs>
+          <w:tab w:val="num" w:pos="4320"/>
+        </w:tabs>
+        <w:ind w:left="4320" w:hanging="360"/>
+      </w:pPr>
+      <w:rPr>
+        <w:rFonts w:ascii="Wingdings" w:hAnsi="Wingdings" w:hint="default"/>
+        <w:sz w:val="20"/>
+      </w:rPr>
+    </w:lvl>
+    <w:lvl w:ilvl="6" w:tentative="1">
+      <w:start w:val="1"/>
+      <w:numFmt w:val="bullet"/>
+      <w:lvlText w:val=""/>
+      <w:lvlJc w:val="left"/>
+      <w:pPr>
+        <w:tabs>
+          <w:tab w:val="num" w:pos="5040"/>
+        </w:tabs>
+        <w:ind w:left="5040" w:hanging="360"/>
+      </w:pPr>
+      <w:rPr>
+        <w:rFonts w:ascii="Wingdings" w:hAnsi="Wingdings" w:hint="default"/>
+        <w:sz w:val="20"/>
+      </w:rPr>
+    </w:lvl>
+    <w:lvl w:ilvl="7" w:tentative="1">
+      <w:start w:val="1"/>
+      <w:numFmt w:val="bullet"/>
+      <w:lvlText w:val=""/>
+      <w:lvlJc w:val="left"/>
+      <w:pPr>
+        <w:tabs>
+          <w:tab w:val="num" w:pos="5760"/>
+        </w:tabs>
+        <w:ind w:left="5760" w:hanging="360"/>
+      </w:pPr>
+      <w:rPr>
+        <w:rFonts w:ascii="Wingdings" w:hAnsi="Wingdings" w:hint="default"/>
+        <w:sz w:val="20"/>
+      </w:rPr>
+    </w:lvl>
+    <w:lvl w:ilvl="8" w:tentative="1">
+      <w:start w:val="1"/>
+      <w:numFmt w:val="bullet"/>
+      <w:lvlText w:val=""/>
+      <w:lvlJc w:val="left"/>
+      <w:pPr>
+        <w:tabs>
+          <w:tab w:val="num" w:pos="6480"/>
+        </w:tabs>
+        <w:ind w:left="6480" w:hanging="360"/>
+      </w:pPr>
+      <w:rPr>
+        <w:rFonts w:ascii="Wingdings" w:hAnsi="Wingdings" w:hint="default"/>
+        <w:sz w:val="20"/>
+      </w:rPr>
+    </w:lvl>
+  </w:abstractNum>
   <w:num w:numId="1" w16cid:durableId="244649498">
+    <w:abstractNumId w:val="5"/>
+  </w:num>
+  <w:num w:numId="2" w16cid:durableId="87893058">
+    <w:abstractNumId w:val="2"/>
+  </w:num>
+  <w:num w:numId="3" w16cid:durableId="474182139">
+    <w:abstractNumId w:val="6"/>
+  </w:num>
+  <w:num w:numId="4" w16cid:durableId="1088501678">
+    <w:abstractNumId w:val="4"/>
+  </w:num>
+  <w:num w:numId="5" w16cid:durableId="1812021217">
+    <w:abstractNumId w:val="10"/>
+  </w:num>
+  <w:num w:numId="6" w16cid:durableId="214044811">
+    <w:abstractNumId w:val="11"/>
+  </w:num>
+  <w:num w:numId="7" w16cid:durableId="1362241741">
+    <w:abstractNumId w:val="9"/>
+  </w:num>
+  <w:num w:numId="8" w16cid:durableId="1850673765">
+    <w:abstractNumId w:val="7"/>
+  </w:num>
+  <w:num w:numId="9" w16cid:durableId="1602224808">
     <w:abstractNumId w:val="0"/>
+  </w:num>
+  <w:num w:numId="10" w16cid:durableId="1542933339">
+    <w:abstractNumId w:val="1"/>
+  </w:num>
+  <w:num w:numId="11" w16cid:durableId="1155417708">
+    <w:abstractNumId w:val="3"/>
+  </w:num>
+  <w:num w:numId="12" w16cid:durableId="1527671684">
+    <w:abstractNumId w:val="8"/>
   </w:num>
 </w:numbering>
 </file>

</xml_diff>